<commit_message>
feat: Ajustes estáticos en buscador, listado de proyectos y botones fijos
</commit_message>
<xml_diff>
--- a/Documentacion y Seguimiento/4.1. Pruebas de CRUD Proyectos en Postman.docx
+++ b/Documentacion y Seguimiento/4.1. Pruebas de CRUD Proyectos en Postman.docx
@@ -23,10 +23,10 @@
           <w:noProof/>
         </w:rPr>
         <w:drawing>
-          <wp:inline distT="0" distB="0" distL="0" distR="0" wp14:anchorId="70DC16EC" wp14:editId="2E0FE5A4">
-            <wp:extent cx="15073302" cy="7988300"/>
-            <wp:effectExtent l="38100" t="38100" r="90805" b="88900"/>
-            <wp:docPr id="2004506294" name="Imagen 1" descr="Interfaz de usuario gráfica, Texto, Aplicación, Correo electrónico&#10;&#10;Descripción generada automáticamente"/>
+          <wp:inline distT="0" distB="0" distL="0" distR="0" wp14:anchorId="695E2EF6" wp14:editId="466B4C00">
+            <wp:extent cx="5131059" cy="4011841"/>
+            <wp:effectExtent l="38100" t="38100" r="88900" b="103505"/>
+            <wp:docPr id="937668504" name="Imagen 1"/>
             <wp:cNvGraphicFramePr>
               <a:graphicFrameLocks xmlns:a="http://schemas.openxmlformats.org/drawingml/2006/main" noChangeAspect="1"/>
             </wp:cNvGraphicFramePr>
@@ -34,7 +34,7 @@
               <a:graphicData uri="http://schemas.openxmlformats.org/drawingml/2006/picture">
                 <pic:pic xmlns:pic="http://schemas.openxmlformats.org/drawingml/2006/picture">
                   <pic:nvPicPr>
-                    <pic:cNvPr id="2004506294" name="Imagen 1" descr="Interfaz de usuario gráfica, Texto, Aplicación, Correo electrónico&#10;&#10;Descripción generada automáticamente"/>
+                    <pic:cNvPr id="937668504" name=""/>
                     <pic:cNvPicPr/>
                   </pic:nvPicPr>
                   <pic:blipFill>
@@ -46,7 +46,7 @@
                   <pic:spPr>
                     <a:xfrm>
                       <a:off x="0" y="0"/>
-                      <a:ext cx="15076877" cy="7990195"/>
+                      <a:ext cx="5153053" cy="4029037"/>
                     </a:xfrm>
                     <a:prstGeom prst="rect">
                       <a:avLst/>
@@ -76,10 +76,10 @@
           <w:noProof/>
         </w:rPr>
         <w:drawing>
-          <wp:inline distT="0" distB="0" distL="0" distR="0" wp14:anchorId="4E2115D6" wp14:editId="0058A3FF">
-            <wp:extent cx="15049500" cy="7991370"/>
-            <wp:effectExtent l="38100" t="38100" r="95250" b="86360"/>
-            <wp:docPr id="1498631056" name="Imagen 1" descr="Interfaz de usuario gráfica, Texto, Aplicación&#10;&#10;Descripción generada automáticamente"/>
+          <wp:inline distT="0" distB="0" distL="0" distR="0" wp14:anchorId="2EB920EF" wp14:editId="1BEB09D9">
+            <wp:extent cx="6331078" cy="3358539"/>
+            <wp:effectExtent l="38100" t="38100" r="88900" b="89535"/>
+            <wp:docPr id="1815073104" name="Imagen 1" descr="Interfaz de usuario gráfica, Aplicación&#10;&#10;Descripción generada automáticamente"/>
             <wp:cNvGraphicFramePr>
               <a:graphicFrameLocks xmlns:a="http://schemas.openxmlformats.org/drawingml/2006/main" noChangeAspect="1"/>
             </wp:cNvGraphicFramePr>
@@ -87,7 +87,7 @@
               <a:graphicData uri="http://schemas.openxmlformats.org/drawingml/2006/picture">
                 <pic:pic xmlns:pic="http://schemas.openxmlformats.org/drawingml/2006/picture">
                   <pic:nvPicPr>
-                    <pic:cNvPr id="1498631056" name="Imagen 1" descr="Interfaz de usuario gráfica, Texto, Aplicación&#10;&#10;Descripción generada automáticamente"/>
+                    <pic:cNvPr id="1815073104" name="Imagen 1" descr="Interfaz de usuario gráfica, Aplicación&#10;&#10;Descripción generada automáticamente"/>
                     <pic:cNvPicPr/>
                   </pic:nvPicPr>
                   <pic:blipFill>
@@ -99,7 +99,7 @@
                   <pic:spPr>
                     <a:xfrm>
                       <a:off x="0" y="0"/>
-                      <a:ext cx="15076443" cy="8005677"/>
+                      <a:ext cx="6367899" cy="3378072"/>
                     </a:xfrm>
                     <a:prstGeom prst="rect">
                       <a:avLst/>
@@ -135,26 +135,25 @@
           <w:b/>
           <w:bCs/>
         </w:rPr>
-        <w:t>POST</w:t>
+        <w:lastRenderedPageBreak/>
+        <w:t>POST:</w:t>
       </w:r>
       <w:r>
         <w:rPr>
           <w:b/>
           <w:bCs/>
         </w:rPr>
-        <w:t>:</w:t>
-      </w:r>
-    </w:p>
-    <w:p>
+        <w:br/>
+      </w:r>
       <w:r>
         <w:rPr>
           <w:noProof/>
         </w:rPr>
         <w:drawing>
-          <wp:inline distT="0" distB="0" distL="0" distR="0" wp14:anchorId="1761E629" wp14:editId="60F7D9EC">
-            <wp:extent cx="15099922" cy="8018145"/>
-            <wp:effectExtent l="38100" t="38100" r="102235" b="97155"/>
-            <wp:docPr id="1333332801" name="Imagen 1"/>
+          <wp:inline distT="0" distB="0" distL="0" distR="0" wp14:anchorId="5817AC36" wp14:editId="337B4163">
+            <wp:extent cx="5569955" cy="4316186"/>
+            <wp:effectExtent l="38100" t="38100" r="88265" b="103505"/>
+            <wp:docPr id="2121914462" name="Imagen 1" descr="Interfaz de usuario gráfica, Texto, Aplicación, Correo electrónico&#10;&#10;Descripción generada automáticamente"/>
             <wp:cNvGraphicFramePr>
               <a:graphicFrameLocks xmlns:a="http://schemas.openxmlformats.org/drawingml/2006/main" noChangeAspect="1"/>
             </wp:cNvGraphicFramePr>
@@ -162,7 +161,7 @@
               <a:graphicData uri="http://schemas.openxmlformats.org/drawingml/2006/picture">
                 <pic:pic xmlns:pic="http://schemas.openxmlformats.org/drawingml/2006/picture">
                   <pic:nvPicPr>
-                    <pic:cNvPr id="1333332801" name=""/>
+                    <pic:cNvPr id="2121914462" name="Imagen 1" descr="Interfaz de usuario gráfica, Texto, Aplicación, Correo electrónico&#10;&#10;Descripción generada automáticamente"/>
                     <pic:cNvPicPr/>
                   </pic:nvPicPr>
                   <pic:blipFill>
@@ -174,7 +173,7 @@
                   <pic:spPr>
                     <a:xfrm>
                       <a:off x="0" y="0"/>
-                      <a:ext cx="15107510" cy="8022174"/>
+                      <a:ext cx="5600948" cy="4340203"/>
                     </a:xfrm>
                     <a:prstGeom prst="rect">
                       <a:avLst/>
@@ -197,18 +196,31 @@
           </wp:inline>
         </w:drawing>
       </w:r>
-      <w:r>
-        <w:br/>
-      </w:r>
+    </w:p>
+    <w:p>
+      <w:pPr>
+        <w:rPr>
+          <w:highlight w:val="green"/>
+        </w:rPr>
+      </w:pPr>
+      <w:r>
+        <w:rPr>
+          <w:highlight w:val="green"/>
+        </w:rPr>
+        <w:t>"Prueba creada exitosamente.",</w:t>
+      </w:r>
+    </w:p>
+    <w:p>
       <w:r>
         <w:rPr>
           <w:noProof/>
         </w:rPr>
+        <w:lastRenderedPageBreak/>
         <w:drawing>
-          <wp:inline distT="0" distB="0" distL="0" distR="0" wp14:anchorId="5174AADA" wp14:editId="34C50328">
-            <wp:extent cx="15138400" cy="8030689"/>
-            <wp:effectExtent l="38100" t="38100" r="101600" b="104140"/>
-            <wp:docPr id="60761456" name="Imagen 1"/>
+          <wp:inline distT="0" distB="0" distL="0" distR="0" wp14:anchorId="7F065980" wp14:editId="2C79337D">
+            <wp:extent cx="6059621" cy="4695631"/>
+            <wp:effectExtent l="38100" t="38100" r="93980" b="86360"/>
+            <wp:docPr id="436556121" name="Imagen 1" descr="Interfaz de usuario gráfica, Texto, Aplicación, Correo electrónico&#10;&#10;Descripción generada automáticamente"/>
             <wp:cNvGraphicFramePr>
               <a:graphicFrameLocks xmlns:a="http://schemas.openxmlformats.org/drawingml/2006/main" noChangeAspect="1"/>
             </wp:cNvGraphicFramePr>
@@ -216,7 +228,7 @@
               <a:graphicData uri="http://schemas.openxmlformats.org/drawingml/2006/picture">
                 <pic:pic xmlns:pic="http://schemas.openxmlformats.org/drawingml/2006/picture">
                   <pic:nvPicPr>
-                    <pic:cNvPr id="60761456" name=""/>
+                    <pic:cNvPr id="436556121" name="Imagen 1" descr="Interfaz de usuario gráfica, Texto, Aplicación, Correo electrónico&#10;&#10;Descripción generada automáticamente"/>
                     <pic:cNvPicPr/>
                   </pic:nvPicPr>
                   <pic:blipFill>
@@ -228,7 +240,7 @@
                   <pic:spPr>
                     <a:xfrm>
                       <a:off x="0" y="0"/>
-                      <a:ext cx="15147174" cy="8035343"/>
+                      <a:ext cx="6085651" cy="4715802"/>
                     </a:xfrm>
                     <a:prstGeom prst="rect">
                       <a:avLst/>
@@ -255,21 +267,13 @@
     <w:p>
       <w:r>
         <w:rPr>
-          <w:highlight w:val="green"/>
-        </w:rPr>
-        <w:t>"Proyecto creado exitosamente."</w:t>
-      </w:r>
-    </w:p>
-    <w:p>
-      <w:r>
-        <w:rPr>
           <w:noProof/>
         </w:rPr>
         <w:drawing>
-          <wp:inline distT="0" distB="0" distL="0" distR="0" wp14:anchorId="45F4C170" wp14:editId="5C3D3D6F">
-            <wp:extent cx="15138400" cy="8062243"/>
-            <wp:effectExtent l="38100" t="38100" r="101600" b="91440"/>
-            <wp:docPr id="1487044897" name="Imagen 1" descr="Interfaz de usuario gráfica, Texto, Aplicación, Correo electrónico&#10;&#10;Descripción generada automáticamente"/>
+          <wp:inline distT="0" distB="0" distL="0" distR="0" wp14:anchorId="6A542524" wp14:editId="5D5B33A0">
+            <wp:extent cx="6337002" cy="2811673"/>
+            <wp:effectExtent l="38100" t="38100" r="102235" b="103505"/>
+            <wp:docPr id="1147064683" name="Imagen 1" descr="Interfaz de usuario gráfica, Texto, Aplicación&#10;&#10;Descripción generada automáticamente"/>
             <wp:cNvGraphicFramePr>
               <a:graphicFrameLocks xmlns:a="http://schemas.openxmlformats.org/drawingml/2006/main" noChangeAspect="1"/>
             </wp:cNvGraphicFramePr>
@@ -277,7 +281,7 @@
               <a:graphicData uri="http://schemas.openxmlformats.org/drawingml/2006/picture">
                 <pic:pic xmlns:pic="http://schemas.openxmlformats.org/drawingml/2006/picture">
                   <pic:nvPicPr>
-                    <pic:cNvPr id="1487044897" name="Imagen 1" descr="Interfaz de usuario gráfica, Texto, Aplicación, Correo electrónico&#10;&#10;Descripción generada automáticamente"/>
+                    <pic:cNvPr id="1147064683" name="Imagen 1" descr="Interfaz de usuario gráfica, Texto, Aplicación&#10;&#10;Descripción generada automáticamente"/>
                     <pic:cNvPicPr/>
                   </pic:nvPicPr>
                   <pic:blipFill>
@@ -289,7 +293,7 @@
                   <pic:spPr>
                     <a:xfrm>
                       <a:off x="0" y="0"/>
-                      <a:ext cx="15146283" cy="8066441"/>
+                      <a:ext cx="6369175" cy="2825948"/>
                     </a:xfrm>
                     <a:prstGeom prst="rect">
                       <a:avLst/>
@@ -318,11 +322,12 @@
         <w:rPr>
           <w:noProof/>
         </w:rPr>
+        <w:lastRenderedPageBreak/>
         <w:drawing>
-          <wp:inline distT="0" distB="0" distL="0" distR="0" wp14:anchorId="39213D5E" wp14:editId="56FA66CC">
-            <wp:extent cx="15214600" cy="3950709"/>
-            <wp:effectExtent l="38100" t="38100" r="101600" b="88265"/>
-            <wp:docPr id="2140367186" name="Imagen 1" descr="Interfaz de usuario gráfica, Aplicación&#10;&#10;Descripción generada automáticamente"/>
+          <wp:inline distT="0" distB="0" distL="0" distR="0" wp14:anchorId="223C46BD" wp14:editId="010F927D">
+            <wp:extent cx="6032272" cy="4362587"/>
+            <wp:effectExtent l="38100" t="38100" r="102235" b="95250"/>
+            <wp:docPr id="402086778" name="Imagen 1" descr="Interfaz de usuario gráfica, Texto, Aplicación&#10;&#10;Descripción generada automáticamente"/>
             <wp:cNvGraphicFramePr>
               <a:graphicFrameLocks xmlns:a="http://schemas.openxmlformats.org/drawingml/2006/main" noChangeAspect="1"/>
             </wp:cNvGraphicFramePr>
@@ -330,7 +335,7 @@
               <a:graphicData uri="http://schemas.openxmlformats.org/drawingml/2006/picture">
                 <pic:pic xmlns:pic="http://schemas.openxmlformats.org/drawingml/2006/picture">
                   <pic:nvPicPr>
-                    <pic:cNvPr id="2140367186" name="Imagen 1" descr="Interfaz de usuario gráfica, Aplicación&#10;&#10;Descripción generada automáticamente"/>
+                    <pic:cNvPr id="402086778" name="Imagen 1" descr="Interfaz de usuario gráfica, Texto, Aplicación&#10;&#10;Descripción generada automáticamente"/>
                     <pic:cNvPicPr/>
                   </pic:nvPicPr>
                   <pic:blipFill>
@@ -342,7 +347,7 @@
                   <pic:spPr>
                     <a:xfrm>
                       <a:off x="0" y="0"/>
-                      <a:ext cx="15237678" cy="3956702"/>
+                      <a:ext cx="6053029" cy="4377599"/>
                     </a:xfrm>
                     <a:prstGeom prst="rect">
                       <a:avLst/>
@@ -367,15 +372,31 @@
       </w:r>
     </w:p>
     <w:p>
+      <w:pPr>
+        <w:rPr>
+          <w:b/>
+          <w:bCs/>
+        </w:rPr>
+      </w:pPr>
+      <w:r>
+        <w:rPr>
+          <w:b/>
+          <w:bCs/>
+        </w:rPr>
+        <w:t>PUT:</w:t>
+      </w:r>
+    </w:p>
+    <w:p>
       <w:r>
         <w:rPr>
           <w:noProof/>
         </w:rPr>
+        <w:lastRenderedPageBreak/>
         <w:drawing>
-          <wp:inline distT="0" distB="0" distL="0" distR="0" wp14:anchorId="2094929F" wp14:editId="0F87D814">
-            <wp:extent cx="15290800" cy="8119503"/>
-            <wp:effectExtent l="38100" t="38100" r="101600" b="91440"/>
-            <wp:docPr id="2117567973" name="Imagen 1" descr="Interfaz de usuario gráfica, Texto, Aplicación&#10;&#10;Descripción generada automáticamente"/>
+          <wp:inline distT="0" distB="0" distL="0" distR="0" wp14:anchorId="1BDA240D" wp14:editId="4400DF6A">
+            <wp:extent cx="6110602" cy="4719721"/>
+            <wp:effectExtent l="38100" t="38100" r="100330" b="100330"/>
+            <wp:docPr id="871542719" name="Imagen 1" descr="Interfaz de usuario gráfica, Texto, Aplicación, Correo electrónico&#10;&#10;Descripción generada automáticamente"/>
             <wp:cNvGraphicFramePr>
               <a:graphicFrameLocks xmlns:a="http://schemas.openxmlformats.org/drawingml/2006/main" noChangeAspect="1"/>
             </wp:cNvGraphicFramePr>
@@ -383,7 +404,7 @@
               <a:graphicData uri="http://schemas.openxmlformats.org/drawingml/2006/picture">
                 <pic:pic xmlns:pic="http://schemas.openxmlformats.org/drawingml/2006/picture">
                   <pic:nvPicPr>
-                    <pic:cNvPr id="2117567973" name="Imagen 1" descr="Interfaz de usuario gráfica, Texto, Aplicación&#10;&#10;Descripción generada automáticamente"/>
+                    <pic:cNvPr id="871542719" name="Imagen 1" descr="Interfaz de usuario gráfica, Texto, Aplicación, Correo electrónico&#10;&#10;Descripción generada automáticamente"/>
                     <pic:cNvPicPr/>
                   </pic:nvPicPr>
                   <pic:blipFill>
@@ -395,7 +416,7 @@
                   <pic:spPr>
                     <a:xfrm>
                       <a:off x="0" y="0"/>
-                      <a:ext cx="15295723" cy="8122117"/>
+                      <a:ext cx="6131446" cy="4735821"/>
                     </a:xfrm>
                     <a:prstGeom prst="rect">
                       <a:avLst/>
@@ -420,37 +441,16 @@
       </w:r>
     </w:p>
     <w:p>
-      <w:pPr>
-        <w:rPr>
-          <w:b/>
-          <w:bCs/>
-        </w:rPr>
-      </w:pPr>
-      <w:r>
-        <w:rPr>
-          <w:b/>
-          <w:bCs/>
-        </w:rPr>
-        <w:t>PUT</w:t>
-      </w:r>
-      <w:r>
-        <w:rPr>
-          <w:b/>
-          <w:bCs/>
-        </w:rPr>
-        <w:t>:</w:t>
-      </w:r>
-    </w:p>
-    <w:p>
       <w:r>
         <w:rPr>
           <w:noProof/>
         </w:rPr>
+        <w:lastRenderedPageBreak/>
         <w:drawing>
-          <wp:inline distT="0" distB="0" distL="0" distR="0" wp14:anchorId="0EFF392A" wp14:editId="56E5C249">
-            <wp:extent cx="15417800" cy="8211043"/>
-            <wp:effectExtent l="38100" t="38100" r="88900" b="95250"/>
-            <wp:docPr id="777559706" name="Imagen 1" descr="Interfaz de usuario gráfica, Texto, Aplicación&#10;&#10;Descripción generada automáticamente"/>
+          <wp:inline distT="0" distB="0" distL="0" distR="0" wp14:anchorId="50311E43" wp14:editId="53F81964">
+            <wp:extent cx="6215160" cy="5893055"/>
+            <wp:effectExtent l="38100" t="38100" r="90805" b="88900"/>
+            <wp:docPr id="358590585" name="Imagen 1" descr="Interfaz de usuario gráfica, Texto&#10;&#10;Descripción generada automáticamente"/>
             <wp:cNvGraphicFramePr>
               <a:graphicFrameLocks xmlns:a="http://schemas.openxmlformats.org/drawingml/2006/main" noChangeAspect="1"/>
             </wp:cNvGraphicFramePr>
@@ -458,7 +458,7 @@
               <a:graphicData uri="http://schemas.openxmlformats.org/drawingml/2006/picture">
                 <pic:pic xmlns:pic="http://schemas.openxmlformats.org/drawingml/2006/picture">
                   <pic:nvPicPr>
-                    <pic:cNvPr id="777559706" name="Imagen 1" descr="Interfaz de usuario gráfica, Texto, Aplicación&#10;&#10;Descripción generada automáticamente"/>
+                    <pic:cNvPr id="358590585" name="Imagen 1" descr="Interfaz de usuario gráfica, Texto&#10;&#10;Descripción generada automáticamente"/>
                     <pic:cNvPicPr/>
                   </pic:nvPicPr>
                   <pic:blipFill>
@@ -470,7 +470,7 @@
                   <pic:spPr>
                     <a:xfrm>
                       <a:off x="0" y="0"/>
-                      <a:ext cx="15428911" cy="8216960"/>
+                      <a:ext cx="6225907" cy="5903245"/>
                     </a:xfrm>
                     <a:prstGeom prst="rect">
                       <a:avLst/>
@@ -500,10 +500,10 @@
           <w:noProof/>
         </w:rPr>
         <w:drawing>
-          <wp:inline distT="0" distB="0" distL="0" distR="0" wp14:anchorId="6571133E" wp14:editId="16CDBD26">
-            <wp:extent cx="15519400" cy="8257065"/>
-            <wp:effectExtent l="38100" t="38100" r="101600" b="86995"/>
-            <wp:docPr id="791659008" name="Imagen 1" descr="Interfaz de usuario gráfica, Texto, Aplicación, Correo electrónico&#10;&#10;Descripción generada automáticamente"/>
+          <wp:inline distT="0" distB="0" distL="0" distR="0" wp14:anchorId="3FC096D7" wp14:editId="35D1CB26">
+            <wp:extent cx="6344024" cy="1351416"/>
+            <wp:effectExtent l="38100" t="38100" r="95250" b="96520"/>
+            <wp:docPr id="1579712565" name="Imagen 1" descr="Captura de pantalla de computadora&#10;&#10;Descripción generada automáticamente"/>
             <wp:cNvGraphicFramePr>
               <a:graphicFrameLocks xmlns:a="http://schemas.openxmlformats.org/drawingml/2006/main" noChangeAspect="1"/>
             </wp:cNvGraphicFramePr>
@@ -511,7 +511,7 @@
               <a:graphicData uri="http://schemas.openxmlformats.org/drawingml/2006/picture">
                 <pic:pic xmlns:pic="http://schemas.openxmlformats.org/drawingml/2006/picture">
                   <pic:nvPicPr>
-                    <pic:cNvPr id="791659008" name="Imagen 1" descr="Interfaz de usuario gráfica, Texto, Aplicación, Correo electrónico&#10;&#10;Descripción generada automáticamente"/>
+                    <pic:cNvPr id="1579712565" name="Imagen 1" descr="Captura de pantalla de computadora&#10;&#10;Descripción generada automáticamente"/>
                     <pic:cNvPicPr/>
                   </pic:nvPicPr>
                   <pic:blipFill>
@@ -523,7 +523,7 @@
                   <pic:spPr>
                     <a:xfrm>
                       <a:off x="0" y="0"/>
-                      <a:ext cx="15527352" cy="8261296"/>
+                      <a:ext cx="6457822" cy="1375657"/>
                     </a:xfrm>
                     <a:prstGeom prst="rect">
                       <a:avLst/>
@@ -548,15 +548,29 @@
       </w:r>
     </w:p>
     <w:p>
+      <w:pPr>
+        <w:rPr>
+          <w:highlight w:val="green"/>
+        </w:rPr>
+      </w:pPr>
+      <w:r>
+        <w:rPr>
+          <w:highlight w:val="green"/>
+        </w:rPr>
+        <w:t>"Prueba actualizada exitosamente."</w:t>
+      </w:r>
+    </w:p>
+    <w:p>
       <w:r>
         <w:rPr>
           <w:noProof/>
         </w:rPr>
+        <w:lastRenderedPageBreak/>
         <w:drawing>
-          <wp:inline distT="0" distB="0" distL="0" distR="0" wp14:anchorId="4F5400CB" wp14:editId="6F4A1C18">
-            <wp:extent cx="15544800" cy="1936012"/>
-            <wp:effectExtent l="38100" t="38100" r="95250" b="102870"/>
-            <wp:docPr id="1858186931" name="Imagen 1" descr="Imagen que contiene Calendario&#10;&#10;Descripción generada automáticamente"/>
+          <wp:inline distT="0" distB="0" distL="0" distR="0" wp14:anchorId="41D33135" wp14:editId="0773FFB3">
+            <wp:extent cx="4965362" cy="3837214"/>
+            <wp:effectExtent l="38100" t="38100" r="102235" b="87630"/>
+            <wp:docPr id="2108321087" name="Imagen 1" descr="Interfaz de usuario gráfica, Texto, Aplicación, Correo electrónico&#10;&#10;Descripción generada automáticamente"/>
             <wp:cNvGraphicFramePr>
               <a:graphicFrameLocks xmlns:a="http://schemas.openxmlformats.org/drawingml/2006/main" noChangeAspect="1"/>
             </wp:cNvGraphicFramePr>
@@ -564,7 +578,7 @@
               <a:graphicData uri="http://schemas.openxmlformats.org/drawingml/2006/picture">
                 <pic:pic xmlns:pic="http://schemas.openxmlformats.org/drawingml/2006/picture">
                   <pic:nvPicPr>
-                    <pic:cNvPr id="1858186931" name="Imagen 1" descr="Imagen que contiene Calendario&#10;&#10;Descripción generada automáticamente"/>
+                    <pic:cNvPr id="2108321087" name="Imagen 1" descr="Interfaz de usuario gráfica, Texto, Aplicación, Correo electrónico&#10;&#10;Descripción generada automáticamente"/>
                     <pic:cNvPicPr/>
                   </pic:nvPicPr>
                   <pic:blipFill>
@@ -576,7 +590,7 @@
                   <pic:spPr>
                     <a:xfrm>
                       <a:off x="0" y="0"/>
-                      <a:ext cx="15629781" cy="1946596"/>
+                      <a:ext cx="5002892" cy="3866217"/>
                     </a:xfrm>
                     <a:prstGeom prst="rect">
                       <a:avLst/>
@@ -603,21 +617,13 @@
     <w:p>
       <w:r>
         <w:rPr>
-          <w:highlight w:val="green"/>
-        </w:rPr>
-        <w:t>"Proyecto actualizado exitosamente."</w:t>
-      </w:r>
-    </w:p>
-    <w:p>
-      <w:r>
-        <w:rPr>
           <w:noProof/>
         </w:rPr>
         <w:drawing>
-          <wp:inline distT="0" distB="0" distL="0" distR="0" wp14:anchorId="301408ED" wp14:editId="14E1A7EF">
-            <wp:extent cx="15506700" cy="8258388"/>
-            <wp:effectExtent l="38100" t="38100" r="95250" b="104775"/>
-            <wp:docPr id="26025381" name="Imagen 1" descr="Interfaz de usuario gráfica, Texto, Aplicación, Correo electrónico&#10;&#10;Descripción generada automáticamente"/>
+          <wp:inline distT="0" distB="0" distL="0" distR="0" wp14:anchorId="0C1E9185" wp14:editId="3103FFE5">
+            <wp:extent cx="4373336" cy="4018193"/>
+            <wp:effectExtent l="38100" t="38100" r="103505" b="97155"/>
+            <wp:docPr id="1816654319" name="Imagen 1"/>
             <wp:cNvGraphicFramePr>
               <a:graphicFrameLocks xmlns:a="http://schemas.openxmlformats.org/drawingml/2006/main" noChangeAspect="1"/>
             </wp:cNvGraphicFramePr>
@@ -625,7 +631,7 @@
               <a:graphicData uri="http://schemas.openxmlformats.org/drawingml/2006/picture">
                 <pic:pic xmlns:pic="http://schemas.openxmlformats.org/drawingml/2006/picture">
                   <pic:nvPicPr>
-                    <pic:cNvPr id="26025381" name="Imagen 1" descr="Interfaz de usuario gráfica, Texto, Aplicación, Correo electrónico&#10;&#10;Descripción generada automáticamente"/>
+                    <pic:cNvPr id="1816654319" name=""/>
                     <pic:cNvPicPr/>
                   </pic:nvPicPr>
                   <pic:blipFill>
@@ -637,7 +643,7 @@
                   <pic:spPr>
                     <a:xfrm>
                       <a:off x="0" y="0"/>
-                      <a:ext cx="15517912" cy="8264359"/>
+                      <a:ext cx="4386376" cy="4030174"/>
                     </a:xfrm>
                     <a:prstGeom prst="rect">
                       <a:avLst/>
@@ -666,11 +672,12 @@
         <w:rPr>
           <w:noProof/>
         </w:rPr>
+        <w:lastRenderedPageBreak/>
         <w:drawing>
-          <wp:inline distT="0" distB="0" distL="0" distR="0" wp14:anchorId="4366CB4E" wp14:editId="79A89DE8">
-            <wp:extent cx="15532100" cy="8223353"/>
-            <wp:effectExtent l="38100" t="38100" r="88900" b="101600"/>
-            <wp:docPr id="1153816530" name="Imagen 1" descr="Interfaz de usuario gráfica, Texto, Aplicación, Correo electrónico&#10;&#10;Descripción generada automáticamente"/>
+          <wp:inline distT="0" distB="0" distL="0" distR="0" wp14:anchorId="0D77493B" wp14:editId="4DF4EF76">
+            <wp:extent cx="6089002" cy="1288562"/>
+            <wp:effectExtent l="38100" t="38100" r="102870" b="102235"/>
+            <wp:docPr id="1192845575" name="Imagen 1" descr="Interfaz de usuario gráfica, Aplicación&#10;&#10;Descripción generada automáticamente"/>
             <wp:cNvGraphicFramePr>
               <a:graphicFrameLocks xmlns:a="http://schemas.openxmlformats.org/drawingml/2006/main" noChangeAspect="1"/>
             </wp:cNvGraphicFramePr>
@@ -678,7 +685,7 @@
               <a:graphicData uri="http://schemas.openxmlformats.org/drawingml/2006/picture">
                 <pic:pic xmlns:pic="http://schemas.openxmlformats.org/drawingml/2006/picture">
                   <pic:nvPicPr>
-                    <pic:cNvPr id="1153816530" name="Imagen 1" descr="Interfaz de usuario gráfica, Texto, Aplicación, Correo electrónico&#10;&#10;Descripción generada automáticamente"/>
+                    <pic:cNvPr id="1192845575" name="Imagen 1" descr="Interfaz de usuario gráfica, Aplicación&#10;&#10;Descripción generada automáticamente"/>
                     <pic:cNvPicPr/>
                   </pic:nvPicPr>
                   <pic:blipFill>
@@ -690,7 +697,7 @@
                   <pic:spPr>
                     <a:xfrm>
                       <a:off x="0" y="0"/>
-                      <a:ext cx="15545645" cy="8230524"/>
+                      <a:ext cx="6155142" cy="1302559"/>
                     </a:xfrm>
                     <a:prstGeom prst="rect">
                       <a:avLst/>
@@ -715,15 +722,30 @@
       </w:r>
     </w:p>
     <w:p>
+      <w:pPr>
+        <w:rPr>
+          <w:b/>
+          <w:bCs/>
+        </w:rPr>
+      </w:pPr>
+      <w:r>
+        <w:rPr>
+          <w:b/>
+          <w:bCs/>
+        </w:rPr>
+        <w:t>DELETE:</w:t>
+      </w:r>
+    </w:p>
+    <w:p>
       <w:r>
         <w:rPr>
           <w:noProof/>
         </w:rPr>
         <w:drawing>
-          <wp:inline distT="0" distB="0" distL="0" distR="0" wp14:anchorId="2D463384" wp14:editId="3CF063BC">
-            <wp:extent cx="15532100" cy="1861585"/>
-            <wp:effectExtent l="38100" t="38100" r="88900" b="100965"/>
-            <wp:docPr id="1229477864" name="Imagen 1"/>
+          <wp:inline distT="0" distB="0" distL="0" distR="0" wp14:anchorId="7365F966" wp14:editId="2278A984">
+            <wp:extent cx="6063800" cy="4693814"/>
+            <wp:effectExtent l="38100" t="38100" r="89535" b="88265"/>
+            <wp:docPr id="908743047" name="Imagen 1" descr="Interfaz de usuario gráfica&#10;&#10;Descripción generada automáticamente"/>
             <wp:cNvGraphicFramePr>
               <a:graphicFrameLocks xmlns:a="http://schemas.openxmlformats.org/drawingml/2006/main" noChangeAspect="1"/>
             </wp:cNvGraphicFramePr>
@@ -731,7 +753,7 @@
               <a:graphicData uri="http://schemas.openxmlformats.org/drawingml/2006/picture">
                 <pic:pic xmlns:pic="http://schemas.openxmlformats.org/drawingml/2006/picture">
                   <pic:nvPicPr>
-                    <pic:cNvPr id="1229477864" name=""/>
+                    <pic:cNvPr id="908743047" name="Imagen 1" descr="Interfaz de usuario gráfica&#10;&#10;Descripción generada automáticamente"/>
                     <pic:cNvPicPr/>
                   </pic:nvPicPr>
                   <pic:blipFill>
@@ -743,7 +765,7 @@
                   <pic:spPr>
                     <a:xfrm>
                       <a:off x="0" y="0"/>
-                      <a:ext cx="15583065" cy="1867693"/>
+                      <a:ext cx="6105964" cy="4726452"/>
                     </a:xfrm>
                     <a:prstGeom prst="rect">
                       <a:avLst/>
@@ -768,30 +790,16 @@
       </w:r>
     </w:p>
     <w:p>
-      <w:pPr>
-        <w:rPr>
-          <w:b/>
-          <w:bCs/>
-        </w:rPr>
-      </w:pPr>
-      <w:r>
-        <w:rPr>
-          <w:b/>
-          <w:bCs/>
-        </w:rPr>
-        <w:t>DELETE:</w:t>
-      </w:r>
-    </w:p>
-    <w:p>
       <w:r>
         <w:rPr>
           <w:noProof/>
         </w:rPr>
+        <w:lastRenderedPageBreak/>
         <w:drawing>
-          <wp:inline distT="0" distB="0" distL="0" distR="0" wp14:anchorId="1746C13E" wp14:editId="3B948F14">
-            <wp:extent cx="15646400" cy="7517447"/>
-            <wp:effectExtent l="38100" t="38100" r="88900" b="102870"/>
-            <wp:docPr id="384828733" name="Imagen 1" descr="Interfaz de usuario gráfica, Texto, Aplicación, Correo electrónico&#10;&#10;Descripción generada automáticamente"/>
+          <wp:inline distT="0" distB="0" distL="0" distR="0" wp14:anchorId="1D7317E9" wp14:editId="73BD88BA">
+            <wp:extent cx="5809972" cy="5415254"/>
+            <wp:effectExtent l="38100" t="38100" r="95885" b="90805"/>
+            <wp:docPr id="1213131165" name="Imagen 1" descr="Texto&#10;&#10;Descripción generada automáticamente"/>
             <wp:cNvGraphicFramePr>
               <a:graphicFrameLocks xmlns:a="http://schemas.openxmlformats.org/drawingml/2006/main" noChangeAspect="1"/>
             </wp:cNvGraphicFramePr>
@@ -799,7 +807,7 @@
               <a:graphicData uri="http://schemas.openxmlformats.org/drawingml/2006/picture">
                 <pic:pic xmlns:pic="http://schemas.openxmlformats.org/drawingml/2006/picture">
                   <pic:nvPicPr>
-                    <pic:cNvPr id="384828733" name="Imagen 1" descr="Interfaz de usuario gráfica, Texto, Aplicación, Correo electrónico&#10;&#10;Descripción generada automáticamente"/>
+                    <pic:cNvPr id="1213131165" name="Imagen 1" descr="Texto&#10;&#10;Descripción generada automáticamente"/>
                     <pic:cNvPicPr/>
                   </pic:nvPicPr>
                   <pic:blipFill>
@@ -811,7 +819,7 @@
                   <pic:spPr>
                     <a:xfrm>
                       <a:off x="0" y="0"/>
-                      <a:ext cx="15661432" cy="7524669"/>
+                      <a:ext cx="5815872" cy="5420754"/>
                     </a:xfrm>
                     <a:prstGeom prst="rect">
                       <a:avLst/>
@@ -836,15 +844,29 @@
       </w:r>
     </w:p>
     <w:p>
+      <w:pPr>
+        <w:rPr>
+          <w:highlight w:val="green"/>
+        </w:rPr>
+      </w:pPr>
+      <w:r>
+        <w:rPr>
+          <w:highlight w:val="green"/>
+        </w:rPr>
+        <w:t>"Prueba y sus defectos relacionados eliminados exitosamente."</w:t>
+      </w:r>
+    </w:p>
+    <w:p>
       <w:r>
         <w:rPr>
           <w:noProof/>
         </w:rPr>
+        <w:lastRenderedPageBreak/>
         <w:drawing>
-          <wp:inline distT="0" distB="0" distL="0" distR="0" wp14:anchorId="7CAE0A90" wp14:editId="3BD83790">
-            <wp:extent cx="15532100" cy="8223353"/>
-            <wp:effectExtent l="38100" t="38100" r="88900" b="101600"/>
-            <wp:docPr id="39504936" name="Imagen 1" descr="Interfaz de usuario gráfica, Texto, Aplicación, Correo electrónico&#10;&#10;Descripción generada automáticamente"/>
+          <wp:inline distT="0" distB="0" distL="0" distR="0" wp14:anchorId="755AACFA" wp14:editId="3BE539B3">
+            <wp:extent cx="6006733" cy="4583171"/>
+            <wp:effectExtent l="38100" t="38100" r="89535" b="103505"/>
+            <wp:docPr id="1703270278" name="Imagen 1" descr="Texto&#10;&#10;Descripción generada automáticamente"/>
             <wp:cNvGraphicFramePr>
               <a:graphicFrameLocks xmlns:a="http://schemas.openxmlformats.org/drawingml/2006/main" noChangeAspect="1"/>
             </wp:cNvGraphicFramePr>
@@ -852,11 +874,11 @@
               <a:graphicData uri="http://schemas.openxmlformats.org/drawingml/2006/picture">
                 <pic:pic xmlns:pic="http://schemas.openxmlformats.org/drawingml/2006/picture">
                   <pic:nvPicPr>
-                    <pic:cNvPr id="1153816530" name="Imagen 1" descr="Interfaz de usuario gráfica, Texto, Aplicación, Correo electrónico&#10;&#10;Descripción generada automáticamente"/>
+                    <pic:cNvPr id="1703270278" name="Imagen 1" descr="Texto&#10;&#10;Descripción generada automáticamente"/>
                     <pic:cNvPicPr/>
                   </pic:nvPicPr>
                   <pic:blipFill>
-                    <a:blip r:embed="rId15"/>
+                    <a:blip r:embed="rId18"/>
                     <a:stretch>
                       <a:fillRect/>
                     </a:stretch>
@@ -864,7 +886,7 @@
                   <pic:spPr>
                     <a:xfrm>
                       <a:off x="0" y="0"/>
-                      <a:ext cx="15545645" cy="8230524"/>
+                      <a:ext cx="6019347" cy="4592796"/>
                     </a:xfrm>
                     <a:prstGeom prst="rect">
                       <a:avLst/>
@@ -891,22 +913,13 @@
     <w:p>
       <w:r>
         <w:rPr>
-          <w:highlight w:val="green"/>
-        </w:rPr>
-        <w:t>"Proyecto y sus datos relacionados eliminados exitosamente."</w:t>
-      </w:r>
-      <w:r>
-        <w:br/>
-      </w:r>
-      <w:r>
-        <w:rPr>
           <w:noProof/>
         </w:rPr>
         <w:drawing>
-          <wp:inline distT="0" distB="0" distL="0" distR="0" wp14:anchorId="1541908A" wp14:editId="19ACD49E">
-            <wp:extent cx="15570200" cy="6328690"/>
-            <wp:effectExtent l="38100" t="38100" r="88900" b="91440"/>
-            <wp:docPr id="2129624879" name="Imagen 1" descr="Interfaz de usuario gráfica, Texto, Aplicación, Correo electrónico&#10;&#10;Descripción generada automáticamente"/>
+          <wp:inline distT="0" distB="0" distL="0" distR="0" wp14:anchorId="6EA17419" wp14:editId="4E2B0FE8">
+            <wp:extent cx="6419465" cy="1180853"/>
+            <wp:effectExtent l="38100" t="38100" r="95885" b="95885"/>
+            <wp:docPr id="724039018" name="Imagen 1" descr="Interfaz de usuario gráfica, Texto, Aplicación&#10;&#10;Descripción generada automáticamente"/>
             <wp:cNvGraphicFramePr>
               <a:graphicFrameLocks xmlns:a="http://schemas.openxmlformats.org/drawingml/2006/main" noChangeAspect="1"/>
             </wp:cNvGraphicFramePr>
@@ -914,11 +927,11 @@
               <a:graphicData uri="http://schemas.openxmlformats.org/drawingml/2006/picture">
                 <pic:pic xmlns:pic="http://schemas.openxmlformats.org/drawingml/2006/picture">
                   <pic:nvPicPr>
-                    <pic:cNvPr id="2129624879" name="Imagen 1" descr="Interfaz de usuario gráfica, Texto, Aplicación, Correo electrónico&#10;&#10;Descripción generada automáticamente"/>
+                    <pic:cNvPr id="724039018" name="Imagen 1" descr="Interfaz de usuario gráfica, Texto, Aplicación&#10;&#10;Descripción generada automáticamente"/>
                     <pic:cNvPicPr/>
                   </pic:nvPicPr>
                   <pic:blipFill>
-                    <a:blip r:embed="rId18"/>
+                    <a:blip r:embed="rId19"/>
                     <a:stretch>
                       <a:fillRect/>
                     </a:stretch>
@@ -926,7 +939,7 @@
                   <pic:spPr>
                     <a:xfrm>
                       <a:off x="0" y="0"/>
-                      <a:ext cx="15578026" cy="6331871"/>
+                      <a:ext cx="6542507" cy="1203486"/>
                     </a:xfrm>
                     <a:prstGeom prst="rect">
                       <a:avLst/>
@@ -950,16 +963,973 @@
         </w:drawing>
       </w:r>
     </w:p>
+    <w:tbl>
+      <w:tblPr>
+        <w:tblW w:w="7280" w:type="dxa"/>
+        <w:tblCellMar>
+          <w:left w:w="70" w:type="dxa"/>
+          <w:right w:w="70" w:type="dxa"/>
+        </w:tblCellMar>
+        <w:tblLook w:val="04A0" w:firstRow="1" w:lastRow="0" w:firstColumn="1" w:lastColumn="0" w:noHBand="0" w:noVBand="1"/>
+      </w:tblPr>
+      <w:tblGrid>
+        <w:gridCol w:w="1180"/>
+        <w:gridCol w:w="2100"/>
+        <w:gridCol w:w="1900"/>
+        <w:gridCol w:w="2100"/>
+      </w:tblGrid>
+      <w:tr>
+        <w:trPr>
+          <w:trHeight w:val="288"/>
+        </w:trPr>
+        <w:tc>
+          <w:tcPr>
+            <w:tcW w:w="1180" w:type="dxa"/>
+            <w:tcBorders>
+              <w:top w:val="nil"/>
+              <w:left w:val="nil"/>
+              <w:bottom w:val="nil"/>
+              <w:right w:val="nil"/>
+            </w:tcBorders>
+            <w:shd w:val="clear" w:color="70AD47" w:fill="70AD47"/>
+            <w:vAlign w:val="center"/>
+            <w:hideMark/>
+          </w:tcPr>
+          <w:p>
+            <w:pPr>
+              <w:spacing w:after="0" w:line="240" w:lineRule="auto"/>
+              <w:jc w:val="center"/>
+              <w:rPr>
+                <w:rFonts w:ascii="Calibri" w:eastAsia="Times New Roman" w:hAnsi="Calibri" w:cs="Calibri"/>
+                <w:b/>
+                <w:bCs/>
+                <w:color w:val="FFFFFF"/>
+                <w:kern w:val="0"/>
+                <w:lang w:eastAsia="es-GT"/>
+                <w14:ligatures w14:val="none"/>
+              </w:rPr>
+            </w:pPr>
+            <w:r>
+              <w:rPr>
+                <w:rFonts w:ascii="Calibri" w:eastAsia="Times New Roman" w:hAnsi="Calibri" w:cs="Calibri"/>
+                <w:b/>
+                <w:bCs/>
+                <w:color w:val="FFFFFF"/>
+                <w:kern w:val="0"/>
+                <w:lang w:eastAsia="es-GT"/>
+                <w14:ligatures w14:val="none"/>
+              </w:rPr>
+              <w:t>Escenario</w:t>
+            </w:r>
+          </w:p>
+        </w:tc>
+        <w:tc>
+          <w:tcPr>
+            <w:tcW w:w="2100" w:type="dxa"/>
+            <w:tcBorders>
+              <w:top w:val="nil"/>
+              <w:left w:val="nil"/>
+              <w:bottom w:val="nil"/>
+              <w:right w:val="nil"/>
+            </w:tcBorders>
+            <w:shd w:val="clear" w:color="70AD47" w:fill="70AD47"/>
+            <w:vAlign w:val="center"/>
+            <w:hideMark/>
+          </w:tcPr>
+          <w:p>
+            <w:pPr>
+              <w:spacing w:after="0" w:line="240" w:lineRule="auto"/>
+              <w:jc w:val="center"/>
+              <w:rPr>
+                <w:rFonts w:ascii="Calibri" w:eastAsia="Times New Roman" w:hAnsi="Calibri" w:cs="Calibri"/>
+                <w:b/>
+                <w:bCs/>
+                <w:color w:val="FFFFFF"/>
+                <w:kern w:val="0"/>
+                <w:lang w:eastAsia="es-GT"/>
+                <w14:ligatures w14:val="none"/>
+              </w:rPr>
+            </w:pPr>
+            <w:r>
+              <w:rPr>
+                <w:rFonts w:ascii="Calibri" w:eastAsia="Times New Roman" w:hAnsi="Calibri" w:cs="Calibri"/>
+                <w:b/>
+                <w:bCs/>
+                <w:color w:val="FFFFFF"/>
+                <w:kern w:val="0"/>
+                <w:lang w:eastAsia="es-GT"/>
+                <w14:ligatures w14:val="none"/>
+              </w:rPr>
+              <w:t>Estado de la prueba</w:t>
+            </w:r>
+          </w:p>
+        </w:tc>
+        <w:tc>
+          <w:tcPr>
+            <w:tcW w:w="1900" w:type="dxa"/>
+            <w:tcBorders>
+              <w:top w:val="nil"/>
+              <w:left w:val="nil"/>
+              <w:bottom w:val="nil"/>
+              <w:right w:val="nil"/>
+            </w:tcBorders>
+            <w:shd w:val="clear" w:color="70AD47" w:fill="70AD47"/>
+            <w:vAlign w:val="center"/>
+            <w:hideMark/>
+          </w:tcPr>
+          <w:p>
+            <w:pPr>
+              <w:spacing w:after="0" w:line="240" w:lineRule="auto"/>
+              <w:jc w:val="center"/>
+              <w:rPr>
+                <w:rFonts w:ascii="Calibri" w:eastAsia="Times New Roman" w:hAnsi="Calibri" w:cs="Calibri"/>
+                <w:b/>
+                <w:bCs/>
+                <w:color w:val="FFFFFF"/>
+                <w:kern w:val="0"/>
+                <w:lang w:eastAsia="es-GT"/>
+                <w14:ligatures w14:val="none"/>
+              </w:rPr>
+            </w:pPr>
+            <w:r>
+              <w:rPr>
+                <w:rFonts w:ascii="Calibri" w:eastAsia="Times New Roman" w:hAnsi="Calibri" w:cs="Calibri"/>
+                <w:b/>
+                <w:bCs/>
+                <w:color w:val="FFFFFF"/>
+                <w:kern w:val="0"/>
+                <w:lang w:eastAsia="es-GT"/>
+                <w14:ligatures w14:val="none"/>
+              </w:rPr>
+              <w:t>Defectos (estado)</w:t>
+            </w:r>
+          </w:p>
+        </w:tc>
+        <w:tc>
+          <w:tcPr>
+            <w:tcW w:w="2100" w:type="dxa"/>
+            <w:tcBorders>
+              <w:top w:val="nil"/>
+              <w:left w:val="nil"/>
+              <w:bottom w:val="nil"/>
+              <w:right w:val="nil"/>
+            </w:tcBorders>
+            <w:shd w:val="clear" w:color="70AD47" w:fill="70AD47"/>
+            <w:vAlign w:val="center"/>
+            <w:hideMark/>
+          </w:tcPr>
+          <w:p>
+            <w:pPr>
+              <w:spacing w:after="0" w:line="240" w:lineRule="auto"/>
+              <w:jc w:val="center"/>
+              <w:rPr>
+                <w:rFonts w:ascii="Calibri" w:eastAsia="Times New Roman" w:hAnsi="Calibri" w:cs="Calibri"/>
+                <w:b/>
+                <w:bCs/>
+                <w:color w:val="FFFFFF"/>
+                <w:kern w:val="0"/>
+                <w:lang w:eastAsia="es-GT"/>
+                <w14:ligatures w14:val="none"/>
+              </w:rPr>
+            </w:pPr>
+            <w:r>
+              <w:rPr>
+                <w:rFonts w:ascii="Calibri" w:eastAsia="Times New Roman" w:hAnsi="Calibri" w:cs="Calibri"/>
+                <w:b/>
+                <w:bCs/>
+                <w:color w:val="FFFFFF"/>
+                <w:kern w:val="0"/>
+                <w:lang w:eastAsia="es-GT"/>
+                <w14:ligatures w14:val="none"/>
+              </w:rPr>
+              <w:t>Resultado esperado</w:t>
+            </w:r>
+          </w:p>
+        </w:tc>
+      </w:tr>
+      <w:tr>
+        <w:trPr>
+          <w:trHeight w:val="576"/>
+        </w:trPr>
+        <w:tc>
+          <w:tcPr>
+            <w:tcW w:w="1180" w:type="dxa"/>
+            <w:tcBorders>
+              <w:top w:val="nil"/>
+              <w:left w:val="nil"/>
+              <w:bottom w:val="nil"/>
+              <w:right w:val="nil"/>
+            </w:tcBorders>
+            <w:shd w:val="clear" w:color="BDD7EE" w:fill="BDD7EE"/>
+            <w:vAlign w:val="center"/>
+            <w:hideMark/>
+          </w:tcPr>
+          <w:p>
+            <w:pPr>
+              <w:spacing w:after="0" w:line="240" w:lineRule="auto"/>
+              <w:jc w:val="center"/>
+              <w:rPr>
+                <w:rFonts w:ascii="Calibri" w:eastAsia="Times New Roman" w:hAnsi="Calibri" w:cs="Calibri"/>
+                <w:color w:val="000000"/>
+                <w:kern w:val="0"/>
+                <w:lang w:eastAsia="es-GT"/>
+                <w14:ligatures w14:val="none"/>
+              </w:rPr>
+            </w:pPr>
+            <w:r>
+              <w:rPr>
+                <w:rFonts w:ascii="Calibri" w:eastAsia="Times New Roman" w:hAnsi="Calibri" w:cs="Calibri"/>
+                <w:color w:val="000000"/>
+                <w:kern w:val="0"/>
+                <w:lang w:eastAsia="es-GT"/>
+                <w14:ligatures w14:val="none"/>
+              </w:rPr>
+              <w:t>1</w:t>
+            </w:r>
+          </w:p>
+        </w:tc>
+        <w:tc>
+          <w:tcPr>
+            <w:tcW w:w="2100" w:type="dxa"/>
+            <w:tcBorders>
+              <w:top w:val="nil"/>
+              <w:left w:val="nil"/>
+              <w:bottom w:val="nil"/>
+              <w:right w:val="nil"/>
+            </w:tcBorders>
+            <w:shd w:val="clear" w:color="BDD7EE" w:fill="BDD7EE"/>
+            <w:vAlign w:val="center"/>
+            <w:hideMark/>
+          </w:tcPr>
+          <w:p>
+            <w:pPr>
+              <w:spacing w:after="0" w:line="240" w:lineRule="auto"/>
+              <w:jc w:val="center"/>
+              <w:rPr>
+                <w:rFonts w:ascii="Calibri" w:eastAsia="Times New Roman" w:hAnsi="Calibri" w:cs="Calibri"/>
+                <w:color w:val="000000"/>
+                <w:kern w:val="0"/>
+                <w:lang w:eastAsia="es-GT"/>
+                <w14:ligatures w14:val="none"/>
+              </w:rPr>
+            </w:pPr>
+            <w:r>
+              <w:rPr>
+                <w:rFonts w:ascii="Calibri" w:eastAsia="Times New Roman" w:hAnsi="Calibri" w:cs="Calibri"/>
+                <w:color w:val="000000"/>
+                <w:kern w:val="0"/>
+                <w:lang w:eastAsia="es-GT"/>
+                <w14:ligatures w14:val="none"/>
+              </w:rPr>
+              <w:t>Completado</w:t>
+            </w:r>
+          </w:p>
+        </w:tc>
+        <w:tc>
+          <w:tcPr>
+            <w:tcW w:w="1900" w:type="dxa"/>
+            <w:tcBorders>
+              <w:top w:val="nil"/>
+              <w:left w:val="nil"/>
+              <w:bottom w:val="nil"/>
+              <w:right w:val="nil"/>
+            </w:tcBorders>
+            <w:shd w:val="clear" w:color="BDD7EE" w:fill="BDD7EE"/>
+            <w:vAlign w:val="center"/>
+            <w:hideMark/>
+          </w:tcPr>
+          <w:p>
+            <w:pPr>
+              <w:spacing w:after="0" w:line="240" w:lineRule="auto"/>
+              <w:jc w:val="center"/>
+              <w:rPr>
+                <w:rFonts w:ascii="Calibri" w:eastAsia="Times New Roman" w:hAnsi="Calibri" w:cs="Calibri"/>
+                <w:color w:val="000000"/>
+                <w:kern w:val="0"/>
+                <w:lang w:eastAsia="es-GT"/>
+                <w14:ligatures w14:val="none"/>
+              </w:rPr>
+            </w:pPr>
+            <w:r>
+              <w:rPr>
+                <w:rFonts w:ascii="Calibri" w:eastAsia="Times New Roman" w:hAnsi="Calibri" w:cs="Calibri"/>
+                <w:color w:val="000000"/>
+                <w:kern w:val="0"/>
+                <w:lang w:eastAsia="es-GT"/>
+                <w14:ligatures w14:val="none"/>
+              </w:rPr>
+              <w:t>Todos resueltos</w:t>
+            </w:r>
+          </w:p>
+        </w:tc>
+        <w:tc>
+          <w:tcPr>
+            <w:tcW w:w="2100" w:type="dxa"/>
+            <w:tcBorders>
+              <w:top w:val="nil"/>
+              <w:left w:val="nil"/>
+              <w:bottom w:val="nil"/>
+              <w:right w:val="nil"/>
+            </w:tcBorders>
+            <w:shd w:val="clear" w:color="BDD7EE" w:fill="BDD7EE"/>
+            <w:vAlign w:val="center"/>
+            <w:hideMark/>
+          </w:tcPr>
+          <w:p>
+            <w:pPr>
+              <w:spacing w:after="0" w:line="240" w:lineRule="auto"/>
+              <w:jc w:val="center"/>
+              <w:rPr>
+                <w:rFonts w:ascii="Calibri" w:eastAsia="Times New Roman" w:hAnsi="Calibri" w:cs="Calibri"/>
+                <w:color w:val="000000"/>
+                <w:kern w:val="0"/>
+                <w:lang w:eastAsia="es-GT"/>
+                <w14:ligatures w14:val="none"/>
+              </w:rPr>
+            </w:pPr>
+            <w:r>
+              <w:rPr>
+                <w:rFonts w:ascii="Calibri" w:eastAsia="Times New Roman" w:hAnsi="Calibri" w:cs="Calibri"/>
+                <w:color w:val="000000"/>
+                <w:kern w:val="0"/>
+                <w:lang w:eastAsia="es-GT"/>
+                <w14:ligatures w14:val="none"/>
+              </w:rPr>
+              <w:t>La prueba se elimina correctamente</w:t>
+            </w:r>
+          </w:p>
+        </w:tc>
+      </w:tr>
+      <w:tr>
+        <w:trPr>
+          <w:trHeight w:val="576"/>
+        </w:trPr>
+        <w:tc>
+          <w:tcPr>
+            <w:tcW w:w="1180" w:type="dxa"/>
+            <w:tcBorders>
+              <w:top w:val="nil"/>
+              <w:left w:val="nil"/>
+              <w:bottom w:val="nil"/>
+              <w:right w:val="nil"/>
+            </w:tcBorders>
+            <w:shd w:val="clear" w:color="DDEBF7" w:fill="DDEBF7"/>
+            <w:vAlign w:val="center"/>
+            <w:hideMark/>
+          </w:tcPr>
+          <w:p>
+            <w:pPr>
+              <w:spacing w:after="0" w:line="240" w:lineRule="auto"/>
+              <w:jc w:val="center"/>
+              <w:rPr>
+                <w:rFonts w:ascii="Calibri" w:eastAsia="Times New Roman" w:hAnsi="Calibri" w:cs="Calibri"/>
+                <w:color w:val="000000"/>
+                <w:kern w:val="0"/>
+                <w:lang w:eastAsia="es-GT"/>
+                <w14:ligatures w14:val="none"/>
+              </w:rPr>
+            </w:pPr>
+            <w:r>
+              <w:rPr>
+                <w:rFonts w:ascii="Calibri" w:eastAsia="Times New Roman" w:hAnsi="Calibri" w:cs="Calibri"/>
+                <w:color w:val="000000"/>
+                <w:kern w:val="0"/>
+                <w:lang w:eastAsia="es-GT"/>
+                <w14:ligatures w14:val="none"/>
+              </w:rPr>
+              <w:t>2</w:t>
+            </w:r>
+          </w:p>
+        </w:tc>
+        <w:tc>
+          <w:tcPr>
+            <w:tcW w:w="2100" w:type="dxa"/>
+            <w:tcBorders>
+              <w:top w:val="nil"/>
+              <w:left w:val="nil"/>
+              <w:bottom w:val="nil"/>
+              <w:right w:val="nil"/>
+            </w:tcBorders>
+            <w:shd w:val="clear" w:color="DDEBF7" w:fill="DDEBF7"/>
+            <w:vAlign w:val="center"/>
+            <w:hideMark/>
+          </w:tcPr>
+          <w:p>
+            <w:pPr>
+              <w:spacing w:after="0" w:line="240" w:lineRule="auto"/>
+              <w:jc w:val="center"/>
+              <w:rPr>
+                <w:rFonts w:ascii="Calibri" w:eastAsia="Times New Roman" w:hAnsi="Calibri" w:cs="Calibri"/>
+                <w:color w:val="000000"/>
+                <w:kern w:val="0"/>
+                <w:lang w:eastAsia="es-GT"/>
+                <w14:ligatures w14:val="none"/>
+              </w:rPr>
+            </w:pPr>
+            <w:r>
+              <w:rPr>
+                <w:rFonts w:ascii="Calibri" w:eastAsia="Times New Roman" w:hAnsi="Calibri" w:cs="Calibri"/>
+                <w:color w:val="000000"/>
+                <w:kern w:val="0"/>
+                <w:lang w:eastAsia="es-GT"/>
+                <w14:ligatures w14:val="none"/>
+              </w:rPr>
+              <w:t>Completado</w:t>
+            </w:r>
+          </w:p>
+        </w:tc>
+        <w:tc>
+          <w:tcPr>
+            <w:tcW w:w="1900" w:type="dxa"/>
+            <w:tcBorders>
+              <w:top w:val="nil"/>
+              <w:left w:val="nil"/>
+              <w:bottom w:val="nil"/>
+              <w:right w:val="nil"/>
+            </w:tcBorders>
+            <w:shd w:val="clear" w:color="DDEBF7" w:fill="DDEBF7"/>
+            <w:vAlign w:val="center"/>
+            <w:hideMark/>
+          </w:tcPr>
+          <w:p>
+            <w:pPr>
+              <w:spacing w:after="0" w:line="240" w:lineRule="auto"/>
+              <w:jc w:val="center"/>
+              <w:rPr>
+                <w:rFonts w:ascii="Calibri" w:eastAsia="Times New Roman" w:hAnsi="Calibri" w:cs="Calibri"/>
+                <w:color w:val="000000"/>
+                <w:kern w:val="0"/>
+                <w:lang w:eastAsia="es-GT"/>
+                <w14:ligatures w14:val="none"/>
+              </w:rPr>
+            </w:pPr>
+            <w:r>
+              <w:rPr>
+                <w:rFonts w:ascii="Calibri" w:eastAsia="Times New Roman" w:hAnsi="Calibri" w:cs="Calibri"/>
+                <w:color w:val="000000"/>
+                <w:kern w:val="0"/>
+                <w:lang w:eastAsia="es-GT"/>
+                <w14:ligatures w14:val="none"/>
+              </w:rPr>
+              <w:t>Algunos no resueltos</w:t>
+            </w:r>
+          </w:p>
+        </w:tc>
+        <w:tc>
+          <w:tcPr>
+            <w:tcW w:w="2100" w:type="dxa"/>
+            <w:tcBorders>
+              <w:top w:val="nil"/>
+              <w:left w:val="nil"/>
+              <w:bottom w:val="nil"/>
+              <w:right w:val="nil"/>
+            </w:tcBorders>
+            <w:shd w:val="clear" w:color="DDEBF7" w:fill="DDEBF7"/>
+            <w:vAlign w:val="center"/>
+            <w:hideMark/>
+          </w:tcPr>
+          <w:p>
+            <w:pPr>
+              <w:spacing w:after="0" w:line="240" w:lineRule="auto"/>
+              <w:jc w:val="center"/>
+              <w:rPr>
+                <w:rFonts w:ascii="Calibri" w:eastAsia="Times New Roman" w:hAnsi="Calibri" w:cs="Calibri"/>
+                <w:color w:val="000000"/>
+                <w:kern w:val="0"/>
+                <w:lang w:eastAsia="es-GT"/>
+                <w14:ligatures w14:val="none"/>
+              </w:rPr>
+            </w:pPr>
+            <w:r>
+              <w:rPr>
+                <w:rFonts w:ascii="Calibri" w:eastAsia="Times New Roman" w:hAnsi="Calibri" w:cs="Calibri"/>
+                <w:color w:val="000000"/>
+                <w:kern w:val="0"/>
+                <w:lang w:eastAsia="es-GT"/>
+                <w14:ligatures w14:val="none"/>
+              </w:rPr>
+              <w:t>No se puede eliminar la prueba</w:t>
+            </w:r>
+          </w:p>
+        </w:tc>
+      </w:tr>
+      <w:tr>
+        <w:trPr>
+          <w:trHeight w:val="864"/>
+        </w:trPr>
+        <w:tc>
+          <w:tcPr>
+            <w:tcW w:w="1180" w:type="dxa"/>
+            <w:tcBorders>
+              <w:top w:val="nil"/>
+              <w:left w:val="nil"/>
+              <w:bottom w:val="nil"/>
+              <w:right w:val="nil"/>
+            </w:tcBorders>
+            <w:shd w:val="clear" w:color="BDD7EE" w:fill="BDD7EE"/>
+            <w:vAlign w:val="center"/>
+            <w:hideMark/>
+          </w:tcPr>
+          <w:p>
+            <w:pPr>
+              <w:spacing w:after="0" w:line="240" w:lineRule="auto"/>
+              <w:jc w:val="center"/>
+              <w:rPr>
+                <w:rFonts w:ascii="Calibri" w:eastAsia="Times New Roman" w:hAnsi="Calibri" w:cs="Calibri"/>
+                <w:color w:val="000000"/>
+                <w:kern w:val="0"/>
+                <w:lang w:eastAsia="es-GT"/>
+                <w14:ligatures w14:val="none"/>
+              </w:rPr>
+            </w:pPr>
+            <w:r>
+              <w:rPr>
+                <w:rFonts w:ascii="Calibri" w:eastAsia="Times New Roman" w:hAnsi="Calibri" w:cs="Calibri"/>
+                <w:color w:val="000000"/>
+                <w:kern w:val="0"/>
+                <w:lang w:eastAsia="es-GT"/>
+                <w14:ligatures w14:val="none"/>
+              </w:rPr>
+              <w:t>3</w:t>
+            </w:r>
+          </w:p>
+        </w:tc>
+        <w:tc>
+          <w:tcPr>
+            <w:tcW w:w="2100" w:type="dxa"/>
+            <w:tcBorders>
+              <w:top w:val="nil"/>
+              <w:left w:val="nil"/>
+              <w:bottom w:val="nil"/>
+              <w:right w:val="nil"/>
+            </w:tcBorders>
+            <w:shd w:val="clear" w:color="BDD7EE" w:fill="BDD7EE"/>
+            <w:vAlign w:val="center"/>
+            <w:hideMark/>
+          </w:tcPr>
+          <w:p>
+            <w:pPr>
+              <w:spacing w:after="0" w:line="240" w:lineRule="auto"/>
+              <w:jc w:val="center"/>
+              <w:rPr>
+                <w:rFonts w:ascii="Calibri" w:eastAsia="Times New Roman" w:hAnsi="Calibri" w:cs="Calibri"/>
+                <w:color w:val="000000"/>
+                <w:kern w:val="0"/>
+                <w:lang w:eastAsia="es-GT"/>
+                <w14:ligatures w14:val="none"/>
+              </w:rPr>
+            </w:pPr>
+            <w:r>
+              <w:rPr>
+                <w:rFonts w:ascii="Calibri" w:eastAsia="Times New Roman" w:hAnsi="Calibri" w:cs="Calibri"/>
+                <w:color w:val="000000"/>
+                <w:kern w:val="0"/>
+                <w:lang w:eastAsia="es-GT"/>
+                <w14:ligatures w14:val="none"/>
+              </w:rPr>
+              <w:t>Pendiente</w:t>
+            </w:r>
+          </w:p>
+        </w:tc>
+        <w:tc>
+          <w:tcPr>
+            <w:tcW w:w="1900" w:type="dxa"/>
+            <w:tcBorders>
+              <w:top w:val="nil"/>
+              <w:left w:val="nil"/>
+              <w:bottom w:val="nil"/>
+              <w:right w:val="nil"/>
+            </w:tcBorders>
+            <w:shd w:val="clear" w:color="BDD7EE" w:fill="BDD7EE"/>
+            <w:vAlign w:val="center"/>
+            <w:hideMark/>
+          </w:tcPr>
+          <w:p>
+            <w:pPr>
+              <w:spacing w:after="0" w:line="240" w:lineRule="auto"/>
+              <w:jc w:val="center"/>
+              <w:rPr>
+                <w:rFonts w:ascii="Calibri" w:eastAsia="Times New Roman" w:hAnsi="Calibri" w:cs="Calibri"/>
+                <w:color w:val="000000"/>
+                <w:kern w:val="0"/>
+                <w:lang w:eastAsia="es-GT"/>
+                <w14:ligatures w14:val="none"/>
+              </w:rPr>
+            </w:pPr>
+            <w:r>
+              <w:rPr>
+                <w:rFonts w:ascii="Calibri" w:eastAsia="Times New Roman" w:hAnsi="Calibri" w:cs="Calibri"/>
+                <w:color w:val="000000"/>
+                <w:kern w:val="0"/>
+                <w:lang w:eastAsia="es-GT"/>
+                <w14:ligatures w14:val="none"/>
+              </w:rPr>
+              <w:t>Todos resueltos</w:t>
+            </w:r>
+          </w:p>
+        </w:tc>
+        <w:tc>
+          <w:tcPr>
+            <w:tcW w:w="2100" w:type="dxa"/>
+            <w:tcBorders>
+              <w:top w:val="nil"/>
+              <w:left w:val="nil"/>
+              <w:bottom w:val="nil"/>
+              <w:right w:val="nil"/>
+            </w:tcBorders>
+            <w:shd w:val="clear" w:color="BDD7EE" w:fill="BDD7EE"/>
+            <w:vAlign w:val="center"/>
+            <w:hideMark/>
+          </w:tcPr>
+          <w:p>
+            <w:pPr>
+              <w:spacing w:after="0" w:line="240" w:lineRule="auto"/>
+              <w:jc w:val="center"/>
+              <w:rPr>
+                <w:rFonts w:ascii="Calibri" w:eastAsia="Times New Roman" w:hAnsi="Calibri" w:cs="Calibri"/>
+                <w:color w:val="000000"/>
+                <w:kern w:val="0"/>
+                <w:lang w:eastAsia="es-GT"/>
+                <w14:ligatures w14:val="none"/>
+              </w:rPr>
+            </w:pPr>
+            <w:r>
+              <w:rPr>
+                <w:rFonts w:ascii="Calibri" w:eastAsia="Times New Roman" w:hAnsi="Calibri" w:cs="Calibri"/>
+                <w:color w:val="000000"/>
+                <w:kern w:val="0"/>
+                <w:lang w:eastAsia="es-GT"/>
+                <w14:ligatures w14:val="none"/>
+              </w:rPr>
+              <w:t>No se puede eliminar la prueba (estado no "Completado")</w:t>
+            </w:r>
+          </w:p>
+        </w:tc>
+      </w:tr>
+      <w:tr>
+        <w:trPr>
+          <w:trHeight w:val="1152"/>
+        </w:trPr>
+        <w:tc>
+          <w:tcPr>
+            <w:tcW w:w="1180" w:type="dxa"/>
+            <w:tcBorders>
+              <w:top w:val="nil"/>
+              <w:left w:val="nil"/>
+              <w:bottom w:val="nil"/>
+              <w:right w:val="nil"/>
+            </w:tcBorders>
+            <w:shd w:val="clear" w:color="DDEBF7" w:fill="DDEBF7"/>
+            <w:vAlign w:val="center"/>
+            <w:hideMark/>
+          </w:tcPr>
+          <w:p>
+            <w:pPr>
+              <w:spacing w:after="0" w:line="240" w:lineRule="auto"/>
+              <w:jc w:val="center"/>
+              <w:rPr>
+                <w:rFonts w:ascii="Calibri" w:eastAsia="Times New Roman" w:hAnsi="Calibri" w:cs="Calibri"/>
+                <w:color w:val="000000"/>
+                <w:kern w:val="0"/>
+                <w:lang w:eastAsia="es-GT"/>
+                <w14:ligatures w14:val="none"/>
+              </w:rPr>
+            </w:pPr>
+            <w:r>
+              <w:rPr>
+                <w:rFonts w:ascii="Calibri" w:eastAsia="Times New Roman" w:hAnsi="Calibri" w:cs="Calibri"/>
+                <w:color w:val="000000"/>
+                <w:kern w:val="0"/>
+                <w:lang w:eastAsia="es-GT"/>
+                <w14:ligatures w14:val="none"/>
+              </w:rPr>
+              <w:lastRenderedPageBreak/>
+              <w:t>4</w:t>
+            </w:r>
+          </w:p>
+        </w:tc>
+        <w:tc>
+          <w:tcPr>
+            <w:tcW w:w="2100" w:type="dxa"/>
+            <w:tcBorders>
+              <w:top w:val="nil"/>
+              <w:left w:val="nil"/>
+              <w:bottom w:val="nil"/>
+              <w:right w:val="nil"/>
+            </w:tcBorders>
+            <w:shd w:val="clear" w:color="DDEBF7" w:fill="DDEBF7"/>
+            <w:vAlign w:val="center"/>
+            <w:hideMark/>
+          </w:tcPr>
+          <w:p>
+            <w:pPr>
+              <w:spacing w:after="0" w:line="240" w:lineRule="auto"/>
+              <w:jc w:val="center"/>
+              <w:rPr>
+                <w:rFonts w:ascii="Calibri" w:eastAsia="Times New Roman" w:hAnsi="Calibri" w:cs="Calibri"/>
+                <w:color w:val="000000"/>
+                <w:kern w:val="0"/>
+                <w:lang w:eastAsia="es-GT"/>
+                <w14:ligatures w14:val="none"/>
+              </w:rPr>
+            </w:pPr>
+            <w:r>
+              <w:rPr>
+                <w:rFonts w:ascii="Calibri" w:eastAsia="Times New Roman" w:hAnsi="Calibri" w:cs="Calibri"/>
+                <w:color w:val="000000"/>
+                <w:kern w:val="0"/>
+                <w:lang w:eastAsia="es-GT"/>
+                <w14:ligatures w14:val="none"/>
+              </w:rPr>
+              <w:t>Pendiente</w:t>
+            </w:r>
+          </w:p>
+        </w:tc>
+        <w:tc>
+          <w:tcPr>
+            <w:tcW w:w="1900" w:type="dxa"/>
+            <w:tcBorders>
+              <w:top w:val="nil"/>
+              <w:left w:val="nil"/>
+              <w:bottom w:val="nil"/>
+              <w:right w:val="nil"/>
+            </w:tcBorders>
+            <w:shd w:val="clear" w:color="DDEBF7" w:fill="DDEBF7"/>
+            <w:vAlign w:val="center"/>
+            <w:hideMark/>
+          </w:tcPr>
+          <w:p>
+            <w:pPr>
+              <w:spacing w:after="0" w:line="240" w:lineRule="auto"/>
+              <w:jc w:val="center"/>
+              <w:rPr>
+                <w:rFonts w:ascii="Calibri" w:eastAsia="Times New Roman" w:hAnsi="Calibri" w:cs="Calibri"/>
+                <w:color w:val="000000"/>
+                <w:kern w:val="0"/>
+                <w:lang w:eastAsia="es-GT"/>
+                <w14:ligatures w14:val="none"/>
+              </w:rPr>
+            </w:pPr>
+            <w:r>
+              <w:rPr>
+                <w:rFonts w:ascii="Calibri" w:eastAsia="Times New Roman" w:hAnsi="Calibri" w:cs="Calibri"/>
+                <w:color w:val="000000"/>
+                <w:kern w:val="0"/>
+                <w:lang w:eastAsia="es-GT"/>
+                <w14:ligatures w14:val="none"/>
+              </w:rPr>
+              <w:t>Algunos no resueltos</w:t>
+            </w:r>
+          </w:p>
+        </w:tc>
+        <w:tc>
+          <w:tcPr>
+            <w:tcW w:w="2100" w:type="dxa"/>
+            <w:tcBorders>
+              <w:top w:val="nil"/>
+              <w:left w:val="nil"/>
+              <w:bottom w:val="nil"/>
+              <w:right w:val="nil"/>
+            </w:tcBorders>
+            <w:shd w:val="clear" w:color="DDEBF7" w:fill="DDEBF7"/>
+            <w:vAlign w:val="center"/>
+            <w:hideMark/>
+          </w:tcPr>
+          <w:p>
+            <w:pPr>
+              <w:spacing w:after="0" w:line="240" w:lineRule="auto"/>
+              <w:jc w:val="center"/>
+              <w:rPr>
+                <w:rFonts w:ascii="Calibri" w:eastAsia="Times New Roman" w:hAnsi="Calibri" w:cs="Calibri"/>
+                <w:color w:val="000000"/>
+                <w:kern w:val="0"/>
+                <w:lang w:eastAsia="es-GT"/>
+                <w14:ligatures w14:val="none"/>
+              </w:rPr>
+            </w:pPr>
+            <w:r>
+              <w:rPr>
+                <w:rFonts w:ascii="Calibri" w:eastAsia="Times New Roman" w:hAnsi="Calibri" w:cs="Calibri"/>
+                <w:color w:val="000000"/>
+                <w:kern w:val="0"/>
+                <w:lang w:eastAsia="es-GT"/>
+                <w14:ligatures w14:val="none"/>
+              </w:rPr>
+              <w:t>No se puede eliminar la prueba (estado no "Completado" + defectos no resueltos)</w:t>
+            </w:r>
+          </w:p>
+        </w:tc>
+      </w:tr>
+      <w:tr>
+        <w:trPr>
+          <w:trHeight w:val="864"/>
+        </w:trPr>
+        <w:tc>
+          <w:tcPr>
+            <w:tcW w:w="1180" w:type="dxa"/>
+            <w:tcBorders>
+              <w:top w:val="nil"/>
+              <w:left w:val="nil"/>
+              <w:bottom w:val="nil"/>
+              <w:right w:val="nil"/>
+            </w:tcBorders>
+            <w:shd w:val="clear" w:color="BDD7EE" w:fill="BDD7EE"/>
+            <w:vAlign w:val="center"/>
+            <w:hideMark/>
+          </w:tcPr>
+          <w:p>
+            <w:pPr>
+              <w:spacing w:after="0" w:line="240" w:lineRule="auto"/>
+              <w:jc w:val="center"/>
+              <w:rPr>
+                <w:rFonts w:ascii="Calibri" w:eastAsia="Times New Roman" w:hAnsi="Calibri" w:cs="Calibri"/>
+                <w:color w:val="000000"/>
+                <w:kern w:val="0"/>
+                <w:lang w:eastAsia="es-GT"/>
+                <w14:ligatures w14:val="none"/>
+              </w:rPr>
+            </w:pPr>
+            <w:r>
+              <w:rPr>
+                <w:rFonts w:ascii="Calibri" w:eastAsia="Times New Roman" w:hAnsi="Calibri" w:cs="Calibri"/>
+                <w:color w:val="000000"/>
+                <w:kern w:val="0"/>
+                <w:lang w:eastAsia="es-GT"/>
+                <w14:ligatures w14:val="none"/>
+              </w:rPr>
+              <w:t>5</w:t>
+            </w:r>
+          </w:p>
+        </w:tc>
+        <w:tc>
+          <w:tcPr>
+            <w:tcW w:w="2100" w:type="dxa"/>
+            <w:tcBorders>
+              <w:top w:val="nil"/>
+              <w:left w:val="nil"/>
+              <w:bottom w:val="nil"/>
+              <w:right w:val="nil"/>
+            </w:tcBorders>
+            <w:shd w:val="clear" w:color="BDD7EE" w:fill="BDD7EE"/>
+            <w:vAlign w:val="center"/>
+            <w:hideMark/>
+          </w:tcPr>
+          <w:p>
+            <w:pPr>
+              <w:spacing w:after="0" w:line="240" w:lineRule="auto"/>
+              <w:jc w:val="center"/>
+              <w:rPr>
+                <w:rFonts w:ascii="Calibri" w:eastAsia="Times New Roman" w:hAnsi="Calibri" w:cs="Calibri"/>
+                <w:color w:val="000000"/>
+                <w:kern w:val="0"/>
+                <w:lang w:eastAsia="es-GT"/>
+                <w14:ligatures w14:val="none"/>
+              </w:rPr>
+            </w:pPr>
+            <w:r>
+              <w:rPr>
+                <w:rFonts w:ascii="Calibri" w:eastAsia="Times New Roman" w:hAnsi="Calibri" w:cs="Calibri"/>
+                <w:color w:val="000000"/>
+                <w:kern w:val="0"/>
+                <w:lang w:eastAsia="es-GT"/>
+                <w14:ligatures w14:val="none"/>
+              </w:rPr>
+              <w:t>Pendiente</w:t>
+            </w:r>
+          </w:p>
+        </w:tc>
+        <w:tc>
+          <w:tcPr>
+            <w:tcW w:w="1900" w:type="dxa"/>
+            <w:tcBorders>
+              <w:top w:val="nil"/>
+              <w:left w:val="nil"/>
+              <w:bottom w:val="nil"/>
+              <w:right w:val="nil"/>
+            </w:tcBorders>
+            <w:shd w:val="clear" w:color="BDD7EE" w:fill="BDD7EE"/>
+            <w:vAlign w:val="center"/>
+            <w:hideMark/>
+          </w:tcPr>
+          <w:p>
+            <w:pPr>
+              <w:spacing w:after="0" w:line="240" w:lineRule="auto"/>
+              <w:jc w:val="center"/>
+              <w:rPr>
+                <w:rFonts w:ascii="Calibri" w:eastAsia="Times New Roman" w:hAnsi="Calibri" w:cs="Calibri"/>
+                <w:color w:val="000000"/>
+                <w:kern w:val="0"/>
+                <w:lang w:eastAsia="es-GT"/>
+                <w14:ligatures w14:val="none"/>
+              </w:rPr>
+            </w:pPr>
+            <w:r>
+              <w:rPr>
+                <w:rFonts w:ascii="Calibri" w:eastAsia="Times New Roman" w:hAnsi="Calibri" w:cs="Calibri"/>
+                <w:color w:val="000000"/>
+                <w:kern w:val="0"/>
+                <w:lang w:eastAsia="es-GT"/>
+                <w14:ligatures w14:val="none"/>
+              </w:rPr>
+              <w:t>Sin defectos</w:t>
+            </w:r>
+          </w:p>
+        </w:tc>
+        <w:tc>
+          <w:tcPr>
+            <w:tcW w:w="2100" w:type="dxa"/>
+            <w:tcBorders>
+              <w:top w:val="nil"/>
+              <w:left w:val="nil"/>
+              <w:bottom w:val="nil"/>
+              <w:right w:val="nil"/>
+            </w:tcBorders>
+            <w:shd w:val="clear" w:color="BDD7EE" w:fill="BDD7EE"/>
+            <w:vAlign w:val="center"/>
+            <w:hideMark/>
+          </w:tcPr>
+          <w:p>
+            <w:pPr>
+              <w:spacing w:after="0" w:line="240" w:lineRule="auto"/>
+              <w:jc w:val="center"/>
+              <w:rPr>
+                <w:rFonts w:ascii="Calibri" w:eastAsia="Times New Roman" w:hAnsi="Calibri" w:cs="Calibri"/>
+                <w:color w:val="000000"/>
+                <w:kern w:val="0"/>
+                <w:lang w:eastAsia="es-GT"/>
+                <w14:ligatures w14:val="none"/>
+              </w:rPr>
+            </w:pPr>
+            <w:r>
+              <w:rPr>
+                <w:rFonts w:ascii="Calibri" w:eastAsia="Times New Roman" w:hAnsi="Calibri" w:cs="Calibri"/>
+                <w:color w:val="000000"/>
+                <w:kern w:val="0"/>
+                <w:lang w:eastAsia="es-GT"/>
+                <w14:ligatures w14:val="none"/>
+              </w:rPr>
+              <w:t>No se puede eliminar la prueba (estado no "Completado")</w:t>
+            </w:r>
+          </w:p>
+        </w:tc>
+      </w:tr>
+    </w:tbl>
+    <w:p/>
     <w:p>
       <w:r>
+        <w:t>DELETE 1</w:t>
+      </w:r>
+    </w:p>
+    <w:p>
+      <w:r>
         <w:rPr>
           <w:noProof/>
         </w:rPr>
         <w:drawing>
-          <wp:inline distT="0" distB="0" distL="0" distR="0" wp14:anchorId="46045FCF" wp14:editId="7BA46CE4">
-            <wp:extent cx="15582900" cy="8258368"/>
-            <wp:effectExtent l="38100" t="38100" r="95250" b="104775"/>
-            <wp:docPr id="605511095" name="Imagen 1" descr="Interfaz de usuario gráfica, Texto, Aplicación, Correo electrónico&#10;&#10;Descripción generada automáticamente"/>
+          <wp:inline distT="0" distB="0" distL="0" distR="0" wp14:anchorId="2EAE1E7F" wp14:editId="3B3FA784">
+            <wp:extent cx="6394427" cy="881329"/>
+            <wp:effectExtent l="38100" t="38100" r="83185" b="90805"/>
+            <wp:docPr id="1239619784" name="Imagen 1"/>
             <wp:cNvGraphicFramePr>
               <a:graphicFrameLocks xmlns:a="http://schemas.openxmlformats.org/drawingml/2006/main" noChangeAspect="1"/>
             </wp:cNvGraphicFramePr>
@@ -967,11 +1937,11 @@
               <a:graphicData uri="http://schemas.openxmlformats.org/drawingml/2006/picture">
                 <pic:pic xmlns:pic="http://schemas.openxmlformats.org/drawingml/2006/picture">
                   <pic:nvPicPr>
-                    <pic:cNvPr id="605511095" name="Imagen 1" descr="Interfaz de usuario gráfica, Texto, Aplicación, Correo electrónico&#10;&#10;Descripción generada automáticamente"/>
+                    <pic:cNvPr id="1239619784" name=""/>
                     <pic:cNvPicPr/>
                   </pic:nvPicPr>
                   <pic:blipFill>
-                    <a:blip r:embed="rId19"/>
+                    <a:blip r:embed="rId20"/>
                     <a:stretch>
                       <a:fillRect/>
                     </a:stretch>
@@ -979,7 +1949,7 @@
                   <pic:spPr>
                     <a:xfrm>
                       <a:off x="0" y="0"/>
-                      <a:ext cx="15593454" cy="8263961"/>
+                      <a:ext cx="6584537" cy="907531"/>
                     </a:xfrm>
                     <a:prstGeom prst="rect">
                       <a:avLst/>
@@ -1009,10 +1979,10 @@
           <w:noProof/>
         </w:rPr>
         <w:drawing>
-          <wp:inline distT="0" distB="0" distL="0" distR="0" wp14:anchorId="23F4A170" wp14:editId="74238ACC">
-            <wp:extent cx="15595600" cy="1674150"/>
-            <wp:effectExtent l="38100" t="38100" r="101600" b="97790"/>
-            <wp:docPr id="1012908610" name="Imagen 1"/>
+          <wp:inline distT="0" distB="0" distL="0" distR="0" wp14:anchorId="65DD02AE" wp14:editId="79E9F6DF">
+            <wp:extent cx="6352981" cy="1235027"/>
+            <wp:effectExtent l="38100" t="38100" r="86360" b="99060"/>
+            <wp:docPr id="127923556" name="Imagen 1" descr="Interfaz de usuario gráfica, Texto, Aplicación&#10;&#10;Descripción generada automáticamente"/>
             <wp:cNvGraphicFramePr>
               <a:graphicFrameLocks xmlns:a="http://schemas.openxmlformats.org/drawingml/2006/main" noChangeAspect="1"/>
             </wp:cNvGraphicFramePr>
@@ -1020,11 +1990,11 @@
               <a:graphicData uri="http://schemas.openxmlformats.org/drawingml/2006/picture">
                 <pic:pic xmlns:pic="http://schemas.openxmlformats.org/drawingml/2006/picture">
                   <pic:nvPicPr>
-                    <pic:cNvPr id="1012908610" name=""/>
+                    <pic:cNvPr id="127923556" name="Imagen 1" descr="Interfaz de usuario gráfica, Texto, Aplicación&#10;&#10;Descripción generada automáticamente"/>
                     <pic:cNvPicPr/>
                   </pic:nvPicPr>
                   <pic:blipFill>
-                    <a:blip r:embed="rId20"/>
+                    <a:blip r:embed="rId21"/>
                     <a:stretch>
                       <a:fillRect/>
                     </a:stretch>
@@ -1032,7 +2002,7 @@
                   <pic:spPr>
                     <a:xfrm>
                       <a:off x="0" y="0"/>
-                      <a:ext cx="15641506" cy="1679078"/>
+                      <a:ext cx="6455864" cy="1255028"/>
                     </a:xfrm>
                     <a:prstGeom prst="rect">
                       <a:avLst/>
@@ -1056,7 +2026,575 @@
         </w:drawing>
       </w:r>
     </w:p>
-    <w:p/>
+    <w:p>
+      <w:r>
+        <w:rPr>
+          <w:noProof/>
+        </w:rPr>
+        <w:lastRenderedPageBreak/>
+        <w:drawing>
+          <wp:inline distT="0" distB="0" distL="0" distR="0" wp14:anchorId="2CFDA14C" wp14:editId="19AAA46B">
+            <wp:extent cx="5779022" cy="6156512"/>
+            <wp:effectExtent l="38100" t="38100" r="88900" b="92075"/>
+            <wp:docPr id="656073732" name="Imagen 1" descr="Interfaz de usuario gráfica, Aplicación&#10;&#10;Descripción generada automáticamente"/>
+            <wp:cNvGraphicFramePr>
+              <a:graphicFrameLocks xmlns:a="http://schemas.openxmlformats.org/drawingml/2006/main" noChangeAspect="1"/>
+            </wp:cNvGraphicFramePr>
+            <a:graphic xmlns:a="http://schemas.openxmlformats.org/drawingml/2006/main">
+              <a:graphicData uri="http://schemas.openxmlformats.org/drawingml/2006/picture">
+                <pic:pic xmlns:pic="http://schemas.openxmlformats.org/drawingml/2006/picture">
+                  <pic:nvPicPr>
+                    <pic:cNvPr id="656073732" name="Imagen 1" descr="Interfaz de usuario gráfica, Aplicación&#10;&#10;Descripción generada automáticamente"/>
+                    <pic:cNvPicPr/>
+                  </pic:nvPicPr>
+                  <pic:blipFill>
+                    <a:blip r:embed="rId22"/>
+                    <a:stretch>
+                      <a:fillRect/>
+                    </a:stretch>
+                  </pic:blipFill>
+                  <pic:spPr>
+                    <a:xfrm>
+                      <a:off x="0" y="0"/>
+                      <a:ext cx="5791759" cy="6170081"/>
+                    </a:xfrm>
+                    <a:prstGeom prst="rect">
+                      <a:avLst/>
+                    </a:prstGeom>
+                    <a:ln w="127000" cap="sq">
+                      <a:noFill/>
+                      <a:miter lim="800000"/>
+                    </a:ln>
+                    <a:effectLst>
+                      <a:outerShdw blurRad="57150" dist="50800" dir="2700000" algn="tl" rotWithShape="0">
+                        <a:srgbClr val="000000">
+                          <a:alpha val="40000"/>
+                        </a:srgbClr>
+                      </a:outerShdw>
+                    </a:effectLst>
+                  </pic:spPr>
+                </pic:pic>
+              </a:graphicData>
+            </a:graphic>
+          </wp:inline>
+        </w:drawing>
+      </w:r>
+    </w:p>
+    <w:p>
+      <w:proofErr w:type="spellStart"/>
+      <w:r>
+        <w:t>send</w:t>
+      </w:r>
+      <w:proofErr w:type="spellEnd"/>
+    </w:p>
+    <w:p>
+      <w:r>
+        <w:rPr>
+          <w:noProof/>
+        </w:rPr>
+        <w:lastRenderedPageBreak/>
+        <w:drawing>
+          <wp:inline distT="0" distB="0" distL="0" distR="0" wp14:anchorId="2C57856B" wp14:editId="742759F5">
+            <wp:extent cx="5946865" cy="5125396"/>
+            <wp:effectExtent l="38100" t="38100" r="92075" b="94615"/>
+            <wp:docPr id="775851883" name="Imagen 1" descr="Interfaz de usuario gráfica, Texto, Aplicación, Correo electrónico&#10;&#10;Descripción generada automáticamente"/>
+            <wp:cNvGraphicFramePr>
+              <a:graphicFrameLocks xmlns:a="http://schemas.openxmlformats.org/drawingml/2006/main" noChangeAspect="1"/>
+            </wp:cNvGraphicFramePr>
+            <a:graphic xmlns:a="http://schemas.openxmlformats.org/drawingml/2006/main">
+              <a:graphicData uri="http://schemas.openxmlformats.org/drawingml/2006/picture">
+                <pic:pic xmlns:pic="http://schemas.openxmlformats.org/drawingml/2006/picture">
+                  <pic:nvPicPr>
+                    <pic:cNvPr id="775851883" name="Imagen 1" descr="Interfaz de usuario gráfica, Texto, Aplicación, Correo electrónico&#10;&#10;Descripción generada automáticamente"/>
+                    <pic:cNvPicPr/>
+                  </pic:nvPicPr>
+                  <pic:blipFill>
+                    <a:blip r:embed="rId23"/>
+                    <a:stretch>
+                      <a:fillRect/>
+                    </a:stretch>
+                  </pic:blipFill>
+                  <pic:spPr>
+                    <a:xfrm>
+                      <a:off x="0" y="0"/>
+                      <a:ext cx="5955272" cy="5132641"/>
+                    </a:xfrm>
+                    <a:prstGeom prst="rect">
+                      <a:avLst/>
+                    </a:prstGeom>
+                    <a:ln w="127000" cap="sq">
+                      <a:noFill/>
+                      <a:miter lim="800000"/>
+                    </a:ln>
+                    <a:effectLst>
+                      <a:outerShdw blurRad="57150" dist="50800" dir="2700000" algn="tl" rotWithShape="0">
+                        <a:srgbClr val="000000">
+                          <a:alpha val="40000"/>
+                        </a:srgbClr>
+                      </a:outerShdw>
+                    </a:effectLst>
+                  </pic:spPr>
+                </pic:pic>
+              </a:graphicData>
+            </a:graphic>
+          </wp:inline>
+        </w:drawing>
+      </w:r>
+    </w:p>
+    <w:p>
+      <w:r>
+        <w:t>DELETE 2</w:t>
+      </w:r>
+    </w:p>
+    <w:p>
+      <w:r>
+        <w:rPr>
+          <w:noProof/>
+        </w:rPr>
+        <w:drawing>
+          <wp:inline distT="0" distB="0" distL="0" distR="0" wp14:anchorId="76027F5A" wp14:editId="7424123B">
+            <wp:extent cx="6331004" cy="913263"/>
+            <wp:effectExtent l="38100" t="38100" r="88900" b="96520"/>
+            <wp:docPr id="1562148960" name="Imagen 1" descr="Interfaz de usuario gráfica, Aplicación&#10;&#10;Descripción generada automáticamente"/>
+            <wp:cNvGraphicFramePr>
+              <a:graphicFrameLocks xmlns:a="http://schemas.openxmlformats.org/drawingml/2006/main" noChangeAspect="1"/>
+            </wp:cNvGraphicFramePr>
+            <a:graphic xmlns:a="http://schemas.openxmlformats.org/drawingml/2006/main">
+              <a:graphicData uri="http://schemas.openxmlformats.org/drawingml/2006/picture">
+                <pic:pic xmlns:pic="http://schemas.openxmlformats.org/drawingml/2006/picture">
+                  <pic:nvPicPr>
+                    <pic:cNvPr id="1562148960" name="Imagen 1" descr="Interfaz de usuario gráfica, Aplicación&#10;&#10;Descripción generada automáticamente"/>
+                    <pic:cNvPicPr/>
+                  </pic:nvPicPr>
+                  <pic:blipFill>
+                    <a:blip r:embed="rId24"/>
+                    <a:stretch>
+                      <a:fillRect/>
+                    </a:stretch>
+                  </pic:blipFill>
+                  <pic:spPr>
+                    <a:xfrm>
+                      <a:off x="0" y="0"/>
+                      <a:ext cx="6475834" cy="934155"/>
+                    </a:xfrm>
+                    <a:prstGeom prst="rect">
+                      <a:avLst/>
+                    </a:prstGeom>
+                    <a:ln w="127000" cap="sq">
+                      <a:noFill/>
+                      <a:miter lim="800000"/>
+                    </a:ln>
+                    <a:effectLst>
+                      <a:outerShdw blurRad="57150" dist="50800" dir="2700000" algn="tl" rotWithShape="0">
+                        <a:srgbClr val="000000">
+                          <a:alpha val="40000"/>
+                        </a:srgbClr>
+                      </a:outerShdw>
+                    </a:effectLst>
+                  </pic:spPr>
+                </pic:pic>
+              </a:graphicData>
+            </a:graphic>
+          </wp:inline>
+        </w:drawing>
+      </w:r>
+    </w:p>
+    <w:p>
+      <w:r>
+        <w:rPr>
+          <w:noProof/>
+        </w:rPr>
+        <w:drawing>
+          <wp:inline distT="0" distB="0" distL="0" distR="0" wp14:anchorId="22BD978D" wp14:editId="47609F6D">
+            <wp:extent cx="6369309" cy="1224117"/>
+            <wp:effectExtent l="38100" t="38100" r="88900" b="90805"/>
+            <wp:docPr id="1558257260" name="Imagen 1" descr="Interfaz de usuario gráfica, Aplicación&#10;&#10;Descripción generada automáticamente"/>
+            <wp:cNvGraphicFramePr>
+              <a:graphicFrameLocks xmlns:a="http://schemas.openxmlformats.org/drawingml/2006/main" noChangeAspect="1"/>
+            </wp:cNvGraphicFramePr>
+            <a:graphic xmlns:a="http://schemas.openxmlformats.org/drawingml/2006/main">
+              <a:graphicData uri="http://schemas.openxmlformats.org/drawingml/2006/picture">
+                <pic:pic xmlns:pic="http://schemas.openxmlformats.org/drawingml/2006/picture">
+                  <pic:nvPicPr>
+                    <pic:cNvPr id="1558257260" name="Imagen 1" descr="Interfaz de usuario gráfica, Aplicación&#10;&#10;Descripción generada automáticamente"/>
+                    <pic:cNvPicPr/>
+                  </pic:nvPicPr>
+                  <pic:blipFill>
+                    <a:blip r:embed="rId25"/>
+                    <a:stretch>
+                      <a:fillRect/>
+                    </a:stretch>
+                  </pic:blipFill>
+                  <pic:spPr>
+                    <a:xfrm>
+                      <a:off x="0" y="0"/>
+                      <a:ext cx="6516772" cy="1252458"/>
+                    </a:xfrm>
+                    <a:prstGeom prst="rect">
+                      <a:avLst/>
+                    </a:prstGeom>
+                    <a:ln w="127000" cap="sq">
+                      <a:noFill/>
+                      <a:miter lim="800000"/>
+                    </a:ln>
+                    <a:effectLst>
+                      <a:outerShdw blurRad="57150" dist="50800" dir="2700000" algn="tl" rotWithShape="0">
+                        <a:srgbClr val="000000">
+                          <a:alpha val="40000"/>
+                        </a:srgbClr>
+                      </a:outerShdw>
+                    </a:effectLst>
+                  </pic:spPr>
+                </pic:pic>
+              </a:graphicData>
+            </a:graphic>
+          </wp:inline>
+        </w:drawing>
+      </w:r>
+    </w:p>
+    <w:p>
+      <w:r>
+        <w:rPr>
+          <w:noProof/>
+        </w:rPr>
+        <w:lastRenderedPageBreak/>
+        <w:drawing>
+          <wp:inline distT="0" distB="0" distL="0" distR="0" wp14:anchorId="45EB4476" wp14:editId="5A794F33">
+            <wp:extent cx="5968308" cy="5489717"/>
+            <wp:effectExtent l="38100" t="38100" r="90170" b="92075"/>
+            <wp:docPr id="757525897" name="Imagen 1" descr="Interfaz de usuario gráfica, Texto, Aplicación, Correo electrónico&#10;&#10;Descripción generada automáticamente"/>
+            <wp:cNvGraphicFramePr>
+              <a:graphicFrameLocks xmlns:a="http://schemas.openxmlformats.org/drawingml/2006/main" noChangeAspect="1"/>
+            </wp:cNvGraphicFramePr>
+            <a:graphic xmlns:a="http://schemas.openxmlformats.org/drawingml/2006/main">
+              <a:graphicData uri="http://schemas.openxmlformats.org/drawingml/2006/picture">
+                <pic:pic xmlns:pic="http://schemas.openxmlformats.org/drawingml/2006/picture">
+                  <pic:nvPicPr>
+                    <pic:cNvPr id="757525897" name="Imagen 1" descr="Interfaz de usuario gráfica, Texto, Aplicación, Correo electrónico&#10;&#10;Descripción generada automáticamente"/>
+                    <pic:cNvPicPr/>
+                  </pic:nvPicPr>
+                  <pic:blipFill>
+                    <a:blip r:embed="rId26"/>
+                    <a:stretch>
+                      <a:fillRect/>
+                    </a:stretch>
+                  </pic:blipFill>
+                  <pic:spPr>
+                    <a:xfrm>
+                      <a:off x="0" y="0"/>
+                      <a:ext cx="5983741" cy="5503913"/>
+                    </a:xfrm>
+                    <a:prstGeom prst="rect">
+                      <a:avLst/>
+                    </a:prstGeom>
+                    <a:ln w="127000" cap="sq">
+                      <a:noFill/>
+                      <a:miter lim="800000"/>
+                    </a:ln>
+                    <a:effectLst>
+                      <a:outerShdw blurRad="57150" dist="50800" dir="2700000" algn="tl" rotWithShape="0">
+                        <a:srgbClr val="000000">
+                          <a:alpha val="40000"/>
+                        </a:srgbClr>
+                      </a:outerShdw>
+                    </a:effectLst>
+                  </pic:spPr>
+                </pic:pic>
+              </a:graphicData>
+            </a:graphic>
+          </wp:inline>
+        </w:drawing>
+      </w:r>
+    </w:p>
+    <w:p>
+      <w:proofErr w:type="spellStart"/>
+      <w:r>
+        <w:t>Send</w:t>
+      </w:r>
+      <w:proofErr w:type="spellEnd"/>
+    </w:p>
+    <w:p>
+      <w:r>
+        <w:rPr>
+          <w:noProof/>
+        </w:rPr>
+        <w:lastRenderedPageBreak/>
+        <w:drawing>
+          <wp:inline distT="0" distB="0" distL="0" distR="0" wp14:anchorId="5D8A097A" wp14:editId="77128C54">
+            <wp:extent cx="5997098" cy="4567486"/>
+            <wp:effectExtent l="38100" t="38100" r="99060" b="100330"/>
+            <wp:docPr id="661925604" name="Imagen 1" descr="Interfaz de usuario gráfica, Texto, Aplicación, Correo electrónico&#10;&#10;Descripción generada automáticamente"/>
+            <wp:cNvGraphicFramePr>
+              <a:graphicFrameLocks xmlns:a="http://schemas.openxmlformats.org/drawingml/2006/main" noChangeAspect="1"/>
+            </wp:cNvGraphicFramePr>
+            <a:graphic xmlns:a="http://schemas.openxmlformats.org/drawingml/2006/main">
+              <a:graphicData uri="http://schemas.openxmlformats.org/drawingml/2006/picture">
+                <pic:pic xmlns:pic="http://schemas.openxmlformats.org/drawingml/2006/picture">
+                  <pic:nvPicPr>
+                    <pic:cNvPr id="661925604" name="Imagen 1" descr="Interfaz de usuario gráfica, Texto, Aplicación, Correo electrónico&#10;&#10;Descripción generada automáticamente"/>
+                    <pic:cNvPicPr/>
+                  </pic:nvPicPr>
+                  <pic:blipFill>
+                    <a:blip r:embed="rId27"/>
+                    <a:stretch>
+                      <a:fillRect/>
+                    </a:stretch>
+                  </pic:blipFill>
+                  <pic:spPr>
+                    <a:xfrm>
+                      <a:off x="0" y="0"/>
+                      <a:ext cx="6016889" cy="4582559"/>
+                    </a:xfrm>
+                    <a:prstGeom prst="rect">
+                      <a:avLst/>
+                    </a:prstGeom>
+                    <a:ln w="127000" cap="sq">
+                      <a:noFill/>
+                      <a:miter lim="800000"/>
+                    </a:ln>
+                    <a:effectLst>
+                      <a:outerShdw blurRad="57150" dist="50800" dir="2700000" algn="tl" rotWithShape="0">
+                        <a:srgbClr val="000000">
+                          <a:alpha val="40000"/>
+                        </a:srgbClr>
+                      </a:outerShdw>
+                    </a:effectLst>
+                  </pic:spPr>
+                </pic:pic>
+              </a:graphicData>
+            </a:graphic>
+          </wp:inline>
+        </w:drawing>
+      </w:r>
+    </w:p>
+    <w:p>
+      <w:r>
+        <w:t>DELETE 3:</w:t>
+      </w:r>
+      <w:r>
+        <w:br/>
+      </w:r>
+      <w:r>
+        <w:rPr>
+          <w:noProof/>
+        </w:rPr>
+        <w:drawing>
+          <wp:inline distT="0" distB="0" distL="0" distR="0" wp14:anchorId="5FE34CCC" wp14:editId="6E1A5FAB">
+            <wp:extent cx="6189599" cy="1179413"/>
+            <wp:effectExtent l="38100" t="38100" r="97155" b="97155"/>
+            <wp:docPr id="1519801863" name="Imagen 1" descr="Interfaz de usuario gráfica, Texto, Aplicación&#10;&#10;Descripción generada automáticamente"/>
+            <wp:cNvGraphicFramePr>
+              <a:graphicFrameLocks xmlns:a="http://schemas.openxmlformats.org/drawingml/2006/main" noChangeAspect="1"/>
+            </wp:cNvGraphicFramePr>
+            <a:graphic xmlns:a="http://schemas.openxmlformats.org/drawingml/2006/main">
+              <a:graphicData uri="http://schemas.openxmlformats.org/drawingml/2006/picture">
+                <pic:pic xmlns:pic="http://schemas.openxmlformats.org/drawingml/2006/picture">
+                  <pic:nvPicPr>
+                    <pic:cNvPr id="1519801863" name="Imagen 1" descr="Interfaz de usuario gráfica, Texto, Aplicación&#10;&#10;Descripción generada automáticamente"/>
+                    <pic:cNvPicPr/>
+                  </pic:nvPicPr>
+                  <pic:blipFill>
+                    <a:blip r:embed="rId28"/>
+                    <a:stretch>
+                      <a:fillRect/>
+                    </a:stretch>
+                  </pic:blipFill>
+                  <pic:spPr>
+                    <a:xfrm>
+                      <a:off x="0" y="0"/>
+                      <a:ext cx="6341841" cy="1208422"/>
+                    </a:xfrm>
+                    <a:prstGeom prst="rect">
+                      <a:avLst/>
+                    </a:prstGeom>
+                    <a:ln w="127000" cap="sq">
+                      <a:noFill/>
+                      <a:miter lim="800000"/>
+                    </a:ln>
+                    <a:effectLst>
+                      <a:outerShdw blurRad="57150" dist="50800" dir="2700000" algn="tl" rotWithShape="0">
+                        <a:srgbClr val="000000">
+                          <a:alpha val="40000"/>
+                        </a:srgbClr>
+                      </a:outerShdw>
+                    </a:effectLst>
+                  </pic:spPr>
+                </pic:pic>
+              </a:graphicData>
+            </a:graphic>
+          </wp:inline>
+        </w:drawing>
+      </w:r>
+    </w:p>
+    <w:p>
+      <w:r>
+        <w:rPr>
+          <w:noProof/>
+        </w:rPr>
+        <w:drawing>
+          <wp:inline distT="0" distB="0" distL="0" distR="0" wp14:anchorId="6C4DB02F" wp14:editId="2A2D3756">
+            <wp:extent cx="6399947" cy="1356377"/>
+            <wp:effectExtent l="38100" t="38100" r="96520" b="91440"/>
+            <wp:docPr id="1108272974" name="Imagen 1" descr="Interfaz de usuario gráfica&#10;&#10;Descripción generada automáticamente"/>
+            <wp:cNvGraphicFramePr>
+              <a:graphicFrameLocks xmlns:a="http://schemas.openxmlformats.org/drawingml/2006/main" noChangeAspect="1"/>
+            </wp:cNvGraphicFramePr>
+            <a:graphic xmlns:a="http://schemas.openxmlformats.org/drawingml/2006/main">
+              <a:graphicData uri="http://schemas.openxmlformats.org/drawingml/2006/picture">
+                <pic:pic xmlns:pic="http://schemas.openxmlformats.org/drawingml/2006/picture">
+                  <pic:nvPicPr>
+                    <pic:cNvPr id="1108272974" name="Imagen 1" descr="Interfaz de usuario gráfica&#10;&#10;Descripción generada automáticamente"/>
+                    <pic:cNvPicPr/>
+                  </pic:nvPicPr>
+                  <pic:blipFill>
+                    <a:blip r:embed="rId29"/>
+                    <a:stretch>
+                      <a:fillRect/>
+                    </a:stretch>
+                  </pic:blipFill>
+                  <pic:spPr>
+                    <a:xfrm>
+                      <a:off x="0" y="0"/>
+                      <a:ext cx="6486475" cy="1374715"/>
+                    </a:xfrm>
+                    <a:prstGeom prst="rect">
+                      <a:avLst/>
+                    </a:prstGeom>
+                    <a:ln w="127000" cap="sq">
+                      <a:noFill/>
+                      <a:miter lim="800000"/>
+                    </a:ln>
+                    <a:effectLst>
+                      <a:outerShdw blurRad="57150" dist="50800" dir="2700000" algn="tl" rotWithShape="0">
+                        <a:srgbClr val="000000">
+                          <a:alpha val="40000"/>
+                        </a:srgbClr>
+                      </a:outerShdw>
+                    </a:effectLst>
+                  </pic:spPr>
+                </pic:pic>
+              </a:graphicData>
+            </a:graphic>
+          </wp:inline>
+        </w:drawing>
+      </w:r>
+    </w:p>
+    <w:p>
+      <w:r>
+        <w:rPr>
+          <w:noProof/>
+        </w:rPr>
+        <w:lastRenderedPageBreak/>
+        <w:drawing>
+          <wp:inline distT="0" distB="0" distL="0" distR="0" wp14:anchorId="0FDF5FD7" wp14:editId="6508D16B">
+            <wp:extent cx="6195520" cy="5504284"/>
+            <wp:effectExtent l="38100" t="38100" r="91440" b="96520"/>
+            <wp:docPr id="762836649" name="Imagen 1" descr="Interfaz de usuario gráfica, Texto, Aplicación, Correo electrónico&#10;&#10;Descripción generada automáticamente"/>
+            <wp:cNvGraphicFramePr>
+              <a:graphicFrameLocks xmlns:a="http://schemas.openxmlformats.org/drawingml/2006/main" noChangeAspect="1"/>
+            </wp:cNvGraphicFramePr>
+            <a:graphic xmlns:a="http://schemas.openxmlformats.org/drawingml/2006/main">
+              <a:graphicData uri="http://schemas.openxmlformats.org/drawingml/2006/picture">
+                <pic:pic xmlns:pic="http://schemas.openxmlformats.org/drawingml/2006/picture">
+                  <pic:nvPicPr>
+                    <pic:cNvPr id="762836649" name="Imagen 1" descr="Interfaz de usuario gráfica, Texto, Aplicación, Correo electrónico&#10;&#10;Descripción generada automáticamente"/>
+                    <pic:cNvPicPr/>
+                  </pic:nvPicPr>
+                  <pic:blipFill>
+                    <a:blip r:embed="rId30"/>
+                    <a:stretch>
+                      <a:fillRect/>
+                    </a:stretch>
+                  </pic:blipFill>
+                  <pic:spPr>
+                    <a:xfrm>
+                      <a:off x="0" y="0"/>
+                      <a:ext cx="6215118" cy="5521696"/>
+                    </a:xfrm>
+                    <a:prstGeom prst="rect">
+                      <a:avLst/>
+                    </a:prstGeom>
+                    <a:ln w="127000" cap="sq">
+                      <a:noFill/>
+                      <a:miter lim="800000"/>
+                    </a:ln>
+                    <a:effectLst>
+                      <a:outerShdw blurRad="57150" dist="50800" dir="2700000" algn="tl" rotWithShape="0">
+                        <a:srgbClr val="000000">
+                          <a:alpha val="40000"/>
+                        </a:srgbClr>
+                      </a:outerShdw>
+                    </a:effectLst>
+                  </pic:spPr>
+                </pic:pic>
+              </a:graphicData>
+            </a:graphic>
+          </wp:inline>
+        </w:drawing>
+      </w:r>
+    </w:p>
+    <w:p>
+      <w:proofErr w:type="spellStart"/>
+      <w:r>
+        <w:lastRenderedPageBreak/>
+        <w:t>Send</w:t>
+      </w:r>
+      <w:proofErr w:type="spellEnd"/>
+      <w:r>
+        <w:br/>
+      </w:r>
+      <w:r>
+        <w:rPr>
+          <w:noProof/>
+        </w:rPr>
+        <w:drawing>
+          <wp:inline distT="0" distB="0" distL="0" distR="0" wp14:anchorId="53B27F24" wp14:editId="4ED1E60E">
+            <wp:extent cx="6221380" cy="4648523"/>
+            <wp:effectExtent l="38100" t="38100" r="103505" b="95250"/>
+            <wp:docPr id="1115086014" name="Imagen 1" descr="Interfaz de usuario gráfica, Texto, Aplicación, Correo electrónico&#10;&#10;Descripción generada automáticamente"/>
+            <wp:cNvGraphicFramePr>
+              <a:graphicFrameLocks xmlns:a="http://schemas.openxmlformats.org/drawingml/2006/main" noChangeAspect="1"/>
+            </wp:cNvGraphicFramePr>
+            <a:graphic xmlns:a="http://schemas.openxmlformats.org/drawingml/2006/main">
+              <a:graphicData uri="http://schemas.openxmlformats.org/drawingml/2006/picture">
+                <pic:pic xmlns:pic="http://schemas.openxmlformats.org/drawingml/2006/picture">
+                  <pic:nvPicPr>
+                    <pic:cNvPr id="1115086014" name="Imagen 1" descr="Interfaz de usuario gráfica, Texto, Aplicación, Correo electrónico&#10;&#10;Descripción generada automáticamente"/>
+                    <pic:cNvPicPr/>
+                  </pic:nvPicPr>
+                  <pic:blipFill>
+                    <a:blip r:embed="rId31"/>
+                    <a:stretch>
+                      <a:fillRect/>
+                    </a:stretch>
+                  </pic:blipFill>
+                  <pic:spPr>
+                    <a:xfrm>
+                      <a:off x="0" y="0"/>
+                      <a:ext cx="6233702" cy="4657730"/>
+                    </a:xfrm>
+                    <a:prstGeom prst="rect">
+                      <a:avLst/>
+                    </a:prstGeom>
+                    <a:ln w="127000" cap="sq">
+                      <a:noFill/>
+                      <a:miter lim="800000"/>
+                    </a:ln>
+                    <a:effectLst>
+                      <a:outerShdw blurRad="57150" dist="50800" dir="2700000" algn="tl" rotWithShape="0">
+                        <a:srgbClr val="000000">
+                          <a:alpha val="40000"/>
+                        </a:srgbClr>
+                      </a:outerShdw>
+                    </a:effectLst>
+                  </pic:spPr>
+                </pic:pic>
+              </a:graphicData>
+            </a:graphic>
+          </wp:inline>
+        </w:drawing>
+      </w:r>
+    </w:p>
     <w:p/>
     <w:p/>
     <w:p/>
@@ -1672,6 +3210,7 @@
   <w:style w:type="character" w:default="1" w:styleId="Fuentedeprrafopredeter">
     <w:name w:val="Default Paragraph Font"/>
     <w:uiPriority w:val="1"/>
+    <w:semiHidden/>
     <w:unhideWhenUsed/>
   </w:style>
   <w:style w:type="table" w:default="1" w:styleId="Tablanormal">

</xml_diff>